<commit_message>
MVC - CRUD con MySQL Version 3.0
</commit_message>
<xml_diff>
--- a/0. Taller CRUD/2CRUD MVC/CRUD MVC parte 4.docx
+++ b/0. Taller CRUD/2CRUD MVC/CRUD MVC parte 4.docx
@@ -1,6 +1,6 @@
 
 <file path=word/document.xml><?xml version="1.0" encoding="utf-8"?>
-<w:document xmlns:wpc="http://schemas.microsoft.com/office/word/2010/wordprocessingCanvas" xmlns:cx="http://schemas.microsoft.com/office/drawing/2014/chartex" xmlns:cx1="http://schemas.microsoft.com/office/drawing/2015/9/8/chartex" xmlns:cx2="http://schemas.microsoft.com/office/drawing/2015/10/21/chartex" xmlns:cx3="http://schemas.microsoft.com/office/drawing/2016/5/9/chartex" xmlns:cx4="http://schemas.microsoft.com/office/drawing/2016/5/10/chartex" xmlns:cx5="http://schemas.microsoft.com/office/drawing/2016/5/11/chartex" xmlns:cx6="http://schemas.microsoft.com/office/drawing/2016/5/12/chartex" xmlns:cx7="http://schemas.microsoft.com/office/drawing/2016/5/13/chartex" xmlns:cx8="http://schemas.microsoft.com/office/drawing/2016/5/14/chartex" xmlns:mc="http://schemas.openxmlformats.org/markup-compatibility/2006" xmlns:aink="http://schemas.microsoft.com/office/drawing/2016/ink" xmlns:am3d="http://schemas.microsoft.com/office/drawing/2017/model3d" xmlns:o="urn:schemas-microsoft-com:office:office" xmlns:r="http://schemas.openxmlformats.org/officeDocument/2006/relationships" xmlns:m="http://schemas.openxmlformats.org/officeDocument/2006/math" xmlns:v="urn:schemas-microsoft-com:vml" xmlns:wp14="http://schemas.microsoft.com/office/word/2010/wordprocessingDrawing" xmlns:wp="http://schemas.openxmlformats.org/drawingml/2006/wordprocessingDrawing" xmlns:w10="urn:schemas-microsoft-com:office:word" xmlns:w="http://schemas.openxmlformats.org/wordprocessingml/2006/main" xmlns:w14="http://schemas.microsoft.com/office/word/2010/wordml" xmlns:w15="http://schemas.microsoft.com/office/word/2012/wordml" xmlns:w16cex="http://schemas.microsoft.com/office/word/2018/wordml/cex" xmlns:w16cid="http://schemas.microsoft.com/office/word/2016/wordml/cid" xmlns:w16="http://schemas.microsoft.com/office/word/2018/wordml" xmlns:w16sdtdh="http://schemas.microsoft.com/office/word/2020/wordml/sdtdatahash" xmlns:w16se="http://schemas.microsoft.com/office/word/2015/wordml/symex" xmlns:wpg="http://schemas.microsoft.com/office/word/2010/wordprocessingGroup" xmlns:wpi="http://schemas.microsoft.com/office/word/2010/wordprocessingInk" xmlns:wne="http://schemas.microsoft.com/office/word/2006/wordml" xmlns:wps="http://schemas.microsoft.com/office/word/2010/wordprocessingShape" mc:Ignorable="w14 w15 w16se w16cid w16 w16cex w16sdtdh wp14">
+<w:document xmlns:wpc="http://schemas.microsoft.com/office/word/2010/wordprocessingCanvas" xmlns:cx="http://schemas.microsoft.com/office/drawing/2014/chartex" xmlns:cx1="http://schemas.microsoft.com/office/drawing/2015/9/8/chartex" xmlns:cx2="http://schemas.microsoft.com/office/drawing/2015/10/21/chartex" xmlns:cx3="http://schemas.microsoft.com/office/drawing/2016/5/9/chartex" xmlns:cx4="http://schemas.microsoft.com/office/drawing/2016/5/10/chartex" xmlns:cx5="http://schemas.microsoft.com/office/drawing/2016/5/11/chartex" xmlns:cx6="http://schemas.microsoft.com/office/drawing/2016/5/12/chartex" xmlns:cx7="http://schemas.microsoft.com/office/drawing/2016/5/13/chartex" xmlns:cx8="http://schemas.microsoft.com/office/drawing/2016/5/14/chartex" xmlns:mc="http://schemas.openxmlformats.org/markup-compatibility/2006" xmlns:aink="http://schemas.microsoft.com/office/drawing/2016/ink" xmlns:am3d="http://schemas.microsoft.com/office/drawing/2017/model3d" xmlns:o="urn:schemas-microsoft-com:office:office" xmlns:r="http://schemas.openxmlformats.org/officeDocument/2006/relationships" xmlns:m="http://schemas.openxmlformats.org/officeDocument/2006/math" xmlns:v="urn:schemas-microsoft-com:vml" xmlns:wp14="http://schemas.microsoft.com/office/word/2010/wordprocessingDrawing" xmlns:wp="http://schemas.openxmlformats.org/drawingml/2006/wordprocessingDrawing" xmlns:w10="urn:schemas-microsoft-com:office:word" xmlns:w="http://schemas.openxmlformats.org/wordprocessingml/2006/main" xmlns:w14="http://schemas.microsoft.com/office/word/2010/wordml" xmlns:w15="http://schemas.microsoft.com/office/word/2012/wordml" xmlns:w16cid="http://schemas.microsoft.com/office/word/2016/wordml/cid" xmlns:w16se="http://schemas.microsoft.com/office/word/2015/wordml/symex" xmlns:wpg="http://schemas.microsoft.com/office/word/2010/wordprocessingGroup" xmlns:wpi="http://schemas.microsoft.com/office/word/2010/wordprocessingInk" xmlns:wne="http://schemas.microsoft.com/office/word/2006/wordml" xmlns:wps="http://schemas.microsoft.com/office/word/2010/wordprocessingShape" mc:Ignorable="w14 w15 w16se w16cid wp14">
   <w:body>
     <w:p>
       <w:pPr>
@@ -285,7 +285,25 @@
           <w:sz w:val="24"/>
           <w:szCs w:val="24"/>
         </w:rPr>
-        <w:t>n la carpeta Controller del proyecto</w:t>
+        <w:t xml:space="preserve">n la carpeta </w:t>
+      </w:r>
+      <w:proofErr w:type="spellStart"/>
+      <w:r>
+        <w:rPr>
+          <w:rFonts w:ascii="Arial" w:hAnsi="Arial" w:cs="Arial"/>
+          <w:sz w:val="24"/>
+          <w:szCs w:val="24"/>
+        </w:rPr>
+        <w:t>Controller</w:t>
+      </w:r>
+      <w:proofErr w:type="spellEnd"/>
+      <w:r>
+        <w:rPr>
+          <w:rFonts w:ascii="Arial" w:hAnsi="Arial" w:cs="Arial"/>
+          <w:sz w:val="24"/>
+          <w:szCs w:val="24"/>
+        </w:rPr>
+        <w:t xml:space="preserve"> del proyecto</w:t>
       </w:r>
       <w:r>
         <w:rPr>
@@ -295,6 +313,7 @@
         </w:rPr>
         <w:t xml:space="preserve">. Creamos </w:t>
       </w:r>
+      <w:proofErr w:type="spellStart"/>
       <w:r>
         <w:rPr>
           <w:rFonts w:ascii="Arial" w:hAnsi="Arial" w:cs="Arial"/>
@@ -303,6 +322,7 @@
         </w:rPr>
         <w:t>producto.controller.php</w:t>
       </w:r>
+      <w:proofErr w:type="spellEnd"/>
       <w:r>
         <w:rPr>
           <w:rFonts w:ascii="Arial" w:hAnsi="Arial" w:cs="Arial"/>
@@ -325,7 +345,25 @@
           <w:sz w:val="24"/>
           <w:szCs w:val="24"/>
         </w:rPr>
-        <w:t>. (recuerda que es un solo codigo)</w:t>
+        <w:t xml:space="preserve">. (recuerda que es un solo </w:t>
+      </w:r>
+      <w:proofErr w:type="spellStart"/>
+      <w:r>
+        <w:rPr>
+          <w:rFonts w:ascii="Arial" w:hAnsi="Arial" w:cs="Arial"/>
+          <w:sz w:val="24"/>
+          <w:szCs w:val="24"/>
+        </w:rPr>
+        <w:t>codigo</w:t>
+      </w:r>
+      <w:proofErr w:type="spellEnd"/>
+      <w:r>
+        <w:rPr>
+          <w:rFonts w:ascii="Arial" w:hAnsi="Arial" w:cs="Arial"/>
+          <w:sz w:val="24"/>
+          <w:szCs w:val="24"/>
+        </w:rPr>
+        <w:t>)</w:t>
       </w:r>
     </w:p>
     <w:tbl>
@@ -355,6 +393,7 @@
                 <w:szCs w:val="24"/>
               </w:rPr>
             </w:pPr>
+            <w:proofErr w:type="spellStart"/>
             <w:r>
               <w:rPr>
                 <w:rFonts w:ascii="Arial" w:hAnsi="Arial" w:cs="Arial"/>
@@ -363,6 +402,7 @@
               </w:rPr>
               <w:t>producto.controller.php</w:t>
             </w:r>
+            <w:proofErr w:type="spellEnd"/>
           </w:p>
         </w:tc>
       </w:tr>
@@ -387,13 +427,15 @@
                 <w:rFonts w:ascii="Arial" w:hAnsi="Arial" w:cs="Arial"/>
                 <w:sz w:val="24"/>
                 <w:szCs w:val="24"/>
-              </w:rPr>
-            </w:pPr>
-            <w:r>
-              <w:rPr>
-                <w:rFonts w:ascii="Arial" w:hAnsi="Arial" w:cs="Arial"/>
-                <w:sz w:val="24"/>
-                <w:szCs w:val="24"/>
+                <w:lang w:val="en-US"/>
+              </w:rPr>
+            </w:pPr>
+            <w:r>
+              <w:rPr>
+                <w:rFonts w:ascii="Arial" w:hAnsi="Arial" w:cs="Arial"/>
+                <w:sz w:val="24"/>
+                <w:szCs w:val="24"/>
+                <w:lang w:val="en-US"/>
               </w:rPr>
               <w:t>&lt;?php</w:t>
             </w:r>
@@ -410,59 +452,118 @@
                 <w:rFonts w:ascii="Arial" w:hAnsi="Arial" w:cs="Arial"/>
                 <w:sz w:val="24"/>
                 <w:szCs w:val="24"/>
-              </w:rPr>
-            </w:pPr>
-            <w:r>
-              <w:rPr>
-                <w:rFonts w:ascii="Arial" w:hAnsi="Arial" w:cs="Arial"/>
-                <w:sz w:val="24"/>
-                <w:szCs w:val="24"/>
-              </w:rPr>
-              <w:t>require_once 'model/producto.php';</w:t>
-            </w:r>
-          </w:p>
-          <w:p>
-            <w:pPr>
-              <w:tabs>
-                <w:tab w:val="left" w:pos="4320"/>
-                <w:tab w:val="left" w:pos="4485"/>
-                <w:tab w:val="left" w:pos="5445"/>
-              </w:tabs>
-              <w:spacing w:after="0" w:line="240" w:lineRule="auto"/>
-              <w:rPr>
-                <w:rFonts w:ascii="Arial" w:hAnsi="Arial" w:cs="Arial"/>
-                <w:sz w:val="24"/>
-                <w:szCs w:val="24"/>
-              </w:rPr>
-            </w:pPr>
-            <w:r>
-              <w:rPr>
-                <w:rFonts w:ascii="Arial" w:hAnsi="Arial" w:cs="Arial"/>
-                <w:sz w:val="24"/>
-                <w:szCs w:val="24"/>
-              </w:rPr>
-              <w:t>class ProductoController{</w:t>
-            </w:r>
-          </w:p>
-          <w:p>
-            <w:pPr>
-              <w:tabs>
-                <w:tab w:val="left" w:pos="4320"/>
-                <w:tab w:val="left" w:pos="4485"/>
-                <w:tab w:val="left" w:pos="5445"/>
-              </w:tabs>
-              <w:spacing w:after="0" w:line="240" w:lineRule="auto"/>
-              <w:rPr>
-                <w:rFonts w:ascii="Arial" w:hAnsi="Arial" w:cs="Arial"/>
-                <w:sz w:val="24"/>
-                <w:szCs w:val="24"/>
-              </w:rPr>
-            </w:pPr>
-            <w:r>
-              <w:rPr>
-                <w:rFonts w:ascii="Arial" w:hAnsi="Arial" w:cs="Arial"/>
-                <w:sz w:val="24"/>
-                <w:szCs w:val="24"/>
+                <w:lang w:val="en-US"/>
+              </w:rPr>
+            </w:pPr>
+            <w:proofErr w:type="spellStart"/>
+            <w:r>
+              <w:rPr>
+                <w:rFonts w:ascii="Arial" w:hAnsi="Arial" w:cs="Arial"/>
+                <w:sz w:val="24"/>
+                <w:szCs w:val="24"/>
+                <w:lang w:val="en-US"/>
+              </w:rPr>
+              <w:t>require_once</w:t>
+            </w:r>
+            <w:proofErr w:type="spellEnd"/>
+            <w:r>
+              <w:rPr>
+                <w:rFonts w:ascii="Arial" w:hAnsi="Arial" w:cs="Arial"/>
+                <w:sz w:val="24"/>
+                <w:szCs w:val="24"/>
+                <w:lang w:val="en-US"/>
+              </w:rPr>
+              <w:t xml:space="preserve"> 'model/</w:t>
+            </w:r>
+            <w:proofErr w:type="spellStart"/>
+            <w:r>
+              <w:rPr>
+                <w:rFonts w:ascii="Arial" w:hAnsi="Arial" w:cs="Arial"/>
+                <w:sz w:val="24"/>
+                <w:szCs w:val="24"/>
+                <w:lang w:val="en-US"/>
+              </w:rPr>
+              <w:t>producto.php</w:t>
+            </w:r>
+            <w:proofErr w:type="spellEnd"/>
+            <w:r>
+              <w:rPr>
+                <w:rFonts w:ascii="Arial" w:hAnsi="Arial" w:cs="Arial"/>
+                <w:sz w:val="24"/>
+                <w:szCs w:val="24"/>
+                <w:lang w:val="en-US"/>
+              </w:rPr>
+              <w:t>';</w:t>
+            </w:r>
+          </w:p>
+          <w:p>
+            <w:pPr>
+              <w:tabs>
+                <w:tab w:val="left" w:pos="4320"/>
+                <w:tab w:val="left" w:pos="4485"/>
+                <w:tab w:val="left" w:pos="5445"/>
+              </w:tabs>
+              <w:spacing w:after="0" w:line="240" w:lineRule="auto"/>
+              <w:rPr>
+                <w:rFonts w:ascii="Arial" w:hAnsi="Arial" w:cs="Arial"/>
+                <w:sz w:val="24"/>
+                <w:szCs w:val="24"/>
+                <w:lang w:val="en-US"/>
+              </w:rPr>
+            </w:pPr>
+            <w:r>
+              <w:rPr>
+                <w:rFonts w:ascii="Arial" w:hAnsi="Arial" w:cs="Arial"/>
+                <w:sz w:val="24"/>
+                <w:szCs w:val="24"/>
+                <w:lang w:val="en-US"/>
+              </w:rPr>
+              <w:t xml:space="preserve">class </w:t>
+            </w:r>
+            <w:proofErr w:type="spellStart"/>
+            <w:proofErr w:type="gramStart"/>
+            <w:r>
+              <w:rPr>
+                <w:rFonts w:ascii="Arial" w:hAnsi="Arial" w:cs="Arial"/>
+                <w:sz w:val="24"/>
+                <w:szCs w:val="24"/>
+                <w:lang w:val="en-US"/>
+              </w:rPr>
+              <w:t>ProductoController</w:t>
+            </w:r>
+            <w:proofErr w:type="spellEnd"/>
+            <w:r>
+              <w:rPr>
+                <w:rFonts w:ascii="Arial" w:hAnsi="Arial" w:cs="Arial"/>
+                <w:sz w:val="24"/>
+                <w:szCs w:val="24"/>
+                <w:lang w:val="en-US"/>
+              </w:rPr>
+              <w:t>{</w:t>
+            </w:r>
+            <w:proofErr w:type="gramEnd"/>
+          </w:p>
+          <w:p>
+            <w:pPr>
+              <w:tabs>
+                <w:tab w:val="left" w:pos="4320"/>
+                <w:tab w:val="left" w:pos="4485"/>
+                <w:tab w:val="left" w:pos="5445"/>
+              </w:tabs>
+              <w:spacing w:after="0" w:line="240" w:lineRule="auto"/>
+              <w:rPr>
+                <w:rFonts w:ascii="Arial" w:hAnsi="Arial" w:cs="Arial"/>
+                <w:sz w:val="24"/>
+                <w:szCs w:val="24"/>
+                <w:lang w:val="en-US"/>
+              </w:rPr>
+            </w:pPr>
+            <w:r>
+              <w:rPr>
+                <w:rFonts w:ascii="Arial" w:hAnsi="Arial" w:cs="Arial"/>
+                <w:sz w:val="24"/>
+                <w:szCs w:val="24"/>
+                <w:lang w:val="en-US"/>
               </w:rPr>
               <w:t xml:space="preserve"> private $model;</w:t>
             </w:r>
@@ -479,38 +580,105 @@
                 <w:rFonts w:ascii="Arial" w:hAnsi="Arial" w:cs="Arial"/>
                 <w:sz w:val="24"/>
                 <w:szCs w:val="24"/>
-              </w:rPr>
-            </w:pPr>
-            <w:r>
-              <w:rPr>
-                <w:rFonts w:ascii="Arial" w:hAnsi="Arial" w:cs="Arial"/>
-                <w:sz w:val="24"/>
-                <w:szCs w:val="24"/>
-              </w:rPr>
-              <w:t xml:space="preserve"> public function __CONSTRUCT(){</w:t>
-            </w:r>
-          </w:p>
-          <w:p>
-            <w:pPr>
-              <w:tabs>
-                <w:tab w:val="left" w:pos="4320"/>
-                <w:tab w:val="left" w:pos="4485"/>
-                <w:tab w:val="left" w:pos="5445"/>
-              </w:tabs>
-              <w:spacing w:after="0" w:line="240" w:lineRule="auto"/>
-              <w:rPr>
-                <w:rFonts w:ascii="Arial" w:hAnsi="Arial" w:cs="Arial"/>
-                <w:sz w:val="24"/>
-                <w:szCs w:val="24"/>
-              </w:rPr>
-            </w:pPr>
-            <w:r>
-              <w:rPr>
-                <w:rFonts w:ascii="Arial" w:hAnsi="Arial" w:cs="Arial"/>
-                <w:sz w:val="24"/>
-                <w:szCs w:val="24"/>
-              </w:rPr>
-              <w:t xml:space="preserve"> $this-&gt;model = new producto();</w:t>
+                <w:lang w:val="en-US"/>
+              </w:rPr>
+            </w:pPr>
+            <w:r>
+              <w:rPr>
+                <w:rFonts w:ascii="Arial" w:hAnsi="Arial" w:cs="Arial"/>
+                <w:sz w:val="24"/>
+                <w:szCs w:val="24"/>
+                <w:lang w:val="en-US"/>
+              </w:rPr>
+              <w:t xml:space="preserve"> public function __</w:t>
+            </w:r>
+            <w:proofErr w:type="gramStart"/>
+            <w:r>
+              <w:rPr>
+                <w:rFonts w:ascii="Arial" w:hAnsi="Arial" w:cs="Arial"/>
+                <w:sz w:val="24"/>
+                <w:szCs w:val="24"/>
+                <w:lang w:val="en-US"/>
+              </w:rPr>
+              <w:t>CONSTRUCT(</w:t>
+            </w:r>
+            <w:proofErr w:type="gramEnd"/>
+            <w:r>
+              <w:rPr>
+                <w:rFonts w:ascii="Arial" w:hAnsi="Arial" w:cs="Arial"/>
+                <w:sz w:val="24"/>
+                <w:szCs w:val="24"/>
+                <w:lang w:val="en-US"/>
+              </w:rPr>
+              <w:t>){</w:t>
+            </w:r>
+          </w:p>
+          <w:p>
+            <w:pPr>
+              <w:tabs>
+                <w:tab w:val="left" w:pos="4320"/>
+                <w:tab w:val="left" w:pos="4485"/>
+                <w:tab w:val="left" w:pos="5445"/>
+              </w:tabs>
+              <w:spacing w:after="0" w:line="240" w:lineRule="auto"/>
+              <w:rPr>
+                <w:rFonts w:ascii="Arial" w:hAnsi="Arial" w:cs="Arial"/>
+                <w:sz w:val="24"/>
+                <w:szCs w:val="24"/>
+              </w:rPr>
+            </w:pPr>
+            <w:r>
+              <w:rPr>
+                <w:rFonts w:ascii="Arial" w:hAnsi="Arial" w:cs="Arial"/>
+                <w:sz w:val="24"/>
+                <w:szCs w:val="24"/>
+                <w:lang w:val="en-US"/>
+              </w:rPr>
+              <w:t xml:space="preserve"> </w:t>
+            </w:r>
+            <w:r>
+              <w:rPr>
+                <w:rFonts w:ascii="Arial" w:hAnsi="Arial" w:cs="Arial"/>
+                <w:sz w:val="24"/>
+                <w:szCs w:val="24"/>
+              </w:rPr>
+              <w:t>$</w:t>
+            </w:r>
+            <w:proofErr w:type="spellStart"/>
+            <w:r>
+              <w:rPr>
+                <w:rFonts w:ascii="Arial" w:hAnsi="Arial" w:cs="Arial"/>
+                <w:sz w:val="24"/>
+                <w:szCs w:val="24"/>
+              </w:rPr>
+              <w:t>this</w:t>
+            </w:r>
+            <w:proofErr w:type="spellEnd"/>
+            <w:r>
+              <w:rPr>
+                <w:rFonts w:ascii="Arial" w:hAnsi="Arial" w:cs="Arial"/>
+                <w:sz w:val="24"/>
+                <w:szCs w:val="24"/>
+              </w:rPr>
+              <w:t>-&gt;</w:t>
+            </w:r>
+            <w:proofErr w:type="spellStart"/>
+            <w:r>
+              <w:rPr>
+                <w:rFonts w:ascii="Arial" w:hAnsi="Arial" w:cs="Arial"/>
+                <w:sz w:val="24"/>
+                <w:szCs w:val="24"/>
+              </w:rPr>
+              <w:t>model</w:t>
+            </w:r>
+            <w:proofErr w:type="spellEnd"/>
+            <w:r>
+              <w:rPr>
+                <w:rFonts w:ascii="Arial" w:hAnsi="Arial" w:cs="Arial"/>
+                <w:sz w:val="24"/>
+                <w:szCs w:val="24"/>
+              </w:rPr>
+              <w:t xml:space="preserve"> = new producto();</w:t>
             </w:r>
           </w:p>
           <w:p>
@@ -571,107 +739,292 @@
                 <w:rFonts w:ascii="Arial" w:hAnsi="Arial" w:cs="Arial"/>
                 <w:sz w:val="24"/>
                 <w:szCs w:val="24"/>
-              </w:rPr>
-            </w:pPr>
-            <w:r>
-              <w:rPr>
-                <w:rFonts w:ascii="Arial" w:hAnsi="Arial" w:cs="Arial"/>
-                <w:sz w:val="24"/>
-                <w:szCs w:val="24"/>
-              </w:rPr>
-              <w:t xml:space="preserve"> public function Index(){</w:t>
-            </w:r>
-          </w:p>
-          <w:p>
-            <w:pPr>
-              <w:tabs>
-                <w:tab w:val="left" w:pos="4320"/>
-                <w:tab w:val="left" w:pos="4485"/>
-                <w:tab w:val="left" w:pos="5445"/>
-              </w:tabs>
-              <w:spacing w:after="0" w:line="240" w:lineRule="auto"/>
-              <w:rPr>
-                <w:rFonts w:ascii="Arial" w:hAnsi="Arial" w:cs="Arial"/>
-                <w:sz w:val="24"/>
-                <w:szCs w:val="24"/>
-              </w:rPr>
-            </w:pPr>
-            <w:r>
-              <w:rPr>
-                <w:rFonts w:ascii="Arial" w:hAnsi="Arial" w:cs="Arial"/>
-                <w:sz w:val="24"/>
-                <w:szCs w:val="24"/>
-              </w:rPr>
-              <w:t xml:space="preserve"> require_once 'view/header.php';</w:t>
-            </w:r>
-          </w:p>
-          <w:p>
-            <w:pPr>
-              <w:tabs>
-                <w:tab w:val="left" w:pos="4320"/>
-                <w:tab w:val="left" w:pos="4485"/>
-                <w:tab w:val="left" w:pos="5445"/>
-              </w:tabs>
-              <w:spacing w:after="0" w:line="240" w:lineRule="auto"/>
-              <w:rPr>
-                <w:rFonts w:ascii="Arial" w:hAnsi="Arial" w:cs="Arial"/>
-                <w:sz w:val="24"/>
-                <w:szCs w:val="24"/>
-              </w:rPr>
-            </w:pPr>
-            <w:r>
-              <w:rPr>
-                <w:rFonts w:ascii="Arial" w:hAnsi="Arial" w:cs="Arial"/>
-                <w:sz w:val="24"/>
-                <w:szCs w:val="24"/>
-              </w:rPr>
-              <w:t xml:space="preserve"> require_once 'view/producto/producto.php';</w:t>
-            </w:r>
-          </w:p>
-          <w:p>
-            <w:pPr>
-              <w:tabs>
-                <w:tab w:val="left" w:pos="4320"/>
-                <w:tab w:val="left" w:pos="4485"/>
-                <w:tab w:val="left" w:pos="5445"/>
-              </w:tabs>
-              <w:spacing w:after="0" w:line="240" w:lineRule="auto"/>
-              <w:rPr>
-                <w:rFonts w:ascii="Arial" w:hAnsi="Arial" w:cs="Arial"/>
-                <w:sz w:val="24"/>
-                <w:szCs w:val="24"/>
-              </w:rPr>
-            </w:pPr>
-            <w:r>
-              <w:rPr>
-                <w:rFonts w:ascii="Arial" w:hAnsi="Arial" w:cs="Arial"/>
-                <w:sz w:val="24"/>
-                <w:szCs w:val="24"/>
-              </w:rPr>
-              <w:t xml:space="preserve"> require_once 'view/footer.php';</w:t>
-            </w:r>
-          </w:p>
-          <w:p>
-            <w:pPr>
-              <w:tabs>
-                <w:tab w:val="left" w:pos="4320"/>
-                <w:tab w:val="left" w:pos="4485"/>
-                <w:tab w:val="left" w:pos="5445"/>
-              </w:tabs>
-              <w:spacing w:after="0" w:line="240" w:lineRule="auto"/>
-              <w:rPr>
-                <w:rFonts w:ascii="Arial" w:hAnsi="Arial" w:cs="Arial"/>
-                <w:sz w:val="24"/>
-                <w:szCs w:val="24"/>
-              </w:rPr>
-            </w:pPr>
-            <w:r>
-              <w:rPr>
-                <w:rFonts w:ascii="Arial" w:hAnsi="Arial" w:cs="Arial"/>
-                <w:sz w:val="24"/>
-                <w:szCs w:val="24"/>
-              </w:rPr>
-              <w:t xml:space="preserve"> }</w:t>
+                <w:lang w:val="en-US"/>
+              </w:rPr>
+            </w:pPr>
+            <w:r>
+              <w:rPr>
+                <w:rFonts w:ascii="Arial" w:hAnsi="Arial" w:cs="Arial"/>
+                <w:sz w:val="24"/>
+                <w:szCs w:val="24"/>
+              </w:rPr>
+              <w:t xml:space="preserve"> </w:t>
+            </w:r>
+            <w:r>
+              <w:rPr>
+                <w:rFonts w:ascii="Arial" w:hAnsi="Arial" w:cs="Arial"/>
+                <w:sz w:val="24"/>
+                <w:szCs w:val="24"/>
+                <w:lang w:val="en-US"/>
+              </w:rPr>
+              <w:t xml:space="preserve">public function </w:t>
+            </w:r>
+            <w:proofErr w:type="gramStart"/>
+            <w:r>
+              <w:rPr>
+                <w:rFonts w:ascii="Arial" w:hAnsi="Arial" w:cs="Arial"/>
+                <w:sz w:val="24"/>
+                <w:szCs w:val="24"/>
+                <w:lang w:val="en-US"/>
+              </w:rPr>
+              <w:t>Index(</w:t>
+            </w:r>
+            <w:proofErr w:type="gramEnd"/>
+            <w:r>
+              <w:rPr>
+                <w:rFonts w:ascii="Arial" w:hAnsi="Arial" w:cs="Arial"/>
+                <w:sz w:val="24"/>
+                <w:szCs w:val="24"/>
+                <w:lang w:val="en-US"/>
+              </w:rPr>
+              <w:t>){</w:t>
+            </w:r>
+          </w:p>
+          <w:p>
+            <w:pPr>
+              <w:tabs>
+                <w:tab w:val="left" w:pos="4320"/>
+                <w:tab w:val="left" w:pos="4485"/>
+                <w:tab w:val="left" w:pos="5445"/>
+              </w:tabs>
+              <w:spacing w:after="0" w:line="240" w:lineRule="auto"/>
+              <w:rPr>
+                <w:rFonts w:ascii="Arial" w:hAnsi="Arial" w:cs="Arial"/>
+                <w:sz w:val="24"/>
+                <w:szCs w:val="24"/>
+                <w:lang w:val="en-US"/>
+              </w:rPr>
+            </w:pPr>
+            <w:r>
+              <w:rPr>
+                <w:rFonts w:ascii="Arial" w:hAnsi="Arial" w:cs="Arial"/>
+                <w:sz w:val="24"/>
+                <w:szCs w:val="24"/>
+                <w:lang w:val="en-US"/>
+              </w:rPr>
+              <w:t xml:space="preserve"> </w:t>
+            </w:r>
+            <w:proofErr w:type="spellStart"/>
+            <w:r>
+              <w:rPr>
+                <w:rFonts w:ascii="Arial" w:hAnsi="Arial" w:cs="Arial"/>
+                <w:sz w:val="24"/>
+                <w:szCs w:val="24"/>
+                <w:lang w:val="en-US"/>
+              </w:rPr>
+              <w:t>require_once</w:t>
+            </w:r>
+            <w:proofErr w:type="spellEnd"/>
+            <w:r>
+              <w:rPr>
+                <w:rFonts w:ascii="Arial" w:hAnsi="Arial" w:cs="Arial"/>
+                <w:sz w:val="24"/>
+                <w:szCs w:val="24"/>
+                <w:lang w:val="en-US"/>
+              </w:rPr>
+              <w:t xml:space="preserve"> 'view/</w:t>
+            </w:r>
+            <w:proofErr w:type="spellStart"/>
+            <w:r>
+              <w:rPr>
+                <w:rFonts w:ascii="Arial" w:hAnsi="Arial" w:cs="Arial"/>
+                <w:sz w:val="24"/>
+                <w:szCs w:val="24"/>
+                <w:lang w:val="en-US"/>
+              </w:rPr>
+              <w:t>header.php</w:t>
+            </w:r>
+            <w:proofErr w:type="spellEnd"/>
+            <w:r>
+              <w:rPr>
+                <w:rFonts w:ascii="Arial" w:hAnsi="Arial" w:cs="Arial"/>
+                <w:sz w:val="24"/>
+                <w:szCs w:val="24"/>
+                <w:lang w:val="en-US"/>
+              </w:rPr>
+              <w:t>';</w:t>
+            </w:r>
+          </w:p>
+          <w:p>
+            <w:pPr>
+              <w:tabs>
+                <w:tab w:val="left" w:pos="4320"/>
+                <w:tab w:val="left" w:pos="4485"/>
+                <w:tab w:val="left" w:pos="5445"/>
+              </w:tabs>
+              <w:spacing w:after="0" w:line="240" w:lineRule="auto"/>
+              <w:rPr>
+                <w:rFonts w:ascii="Arial" w:hAnsi="Arial" w:cs="Arial"/>
+                <w:sz w:val="24"/>
+                <w:szCs w:val="24"/>
+                <w:lang w:val="en-US"/>
+              </w:rPr>
+            </w:pPr>
+            <w:r>
+              <w:rPr>
+                <w:rFonts w:ascii="Arial" w:hAnsi="Arial" w:cs="Arial"/>
+                <w:sz w:val="24"/>
+                <w:szCs w:val="24"/>
+                <w:lang w:val="en-US"/>
+              </w:rPr>
+              <w:t xml:space="preserve"> </w:t>
+            </w:r>
+            <w:proofErr w:type="spellStart"/>
+            <w:r>
+              <w:rPr>
+                <w:rFonts w:ascii="Arial" w:hAnsi="Arial" w:cs="Arial"/>
+                <w:sz w:val="24"/>
+                <w:szCs w:val="24"/>
+                <w:lang w:val="en-US"/>
+              </w:rPr>
+              <w:t>require_once</w:t>
+            </w:r>
+            <w:proofErr w:type="spellEnd"/>
+            <w:r>
+              <w:rPr>
+                <w:rFonts w:ascii="Arial" w:hAnsi="Arial" w:cs="Arial"/>
+                <w:sz w:val="24"/>
+                <w:szCs w:val="24"/>
+                <w:lang w:val="en-US"/>
+              </w:rPr>
+              <w:t xml:space="preserve"> 'view/</w:t>
+            </w:r>
+            <w:proofErr w:type="spellStart"/>
+            <w:r>
+              <w:rPr>
+                <w:rFonts w:ascii="Arial" w:hAnsi="Arial" w:cs="Arial"/>
+                <w:sz w:val="24"/>
+                <w:szCs w:val="24"/>
+                <w:lang w:val="en-US"/>
+              </w:rPr>
+              <w:t>producto</w:t>
+            </w:r>
+            <w:proofErr w:type="spellEnd"/>
+            <w:r>
+              <w:rPr>
+                <w:rFonts w:ascii="Arial" w:hAnsi="Arial" w:cs="Arial"/>
+                <w:sz w:val="24"/>
+                <w:szCs w:val="24"/>
+                <w:lang w:val="en-US"/>
+              </w:rPr>
+              <w:t>/</w:t>
+            </w:r>
+            <w:proofErr w:type="spellStart"/>
+            <w:r>
+              <w:rPr>
+                <w:rFonts w:ascii="Arial" w:hAnsi="Arial" w:cs="Arial"/>
+                <w:sz w:val="24"/>
+                <w:szCs w:val="24"/>
+                <w:lang w:val="en-US"/>
+              </w:rPr>
+              <w:t>producto.php</w:t>
+            </w:r>
+            <w:proofErr w:type="spellEnd"/>
+            <w:r>
+              <w:rPr>
+                <w:rFonts w:ascii="Arial" w:hAnsi="Arial" w:cs="Arial"/>
+                <w:sz w:val="24"/>
+                <w:szCs w:val="24"/>
+                <w:lang w:val="en-US"/>
+              </w:rPr>
+              <w:t>';</w:t>
+            </w:r>
+          </w:p>
+          <w:p>
+            <w:pPr>
+              <w:tabs>
+                <w:tab w:val="left" w:pos="4320"/>
+                <w:tab w:val="left" w:pos="4485"/>
+                <w:tab w:val="left" w:pos="5445"/>
+              </w:tabs>
+              <w:spacing w:after="0" w:line="240" w:lineRule="auto"/>
+              <w:rPr>
+                <w:rFonts w:ascii="Arial" w:hAnsi="Arial" w:cs="Arial"/>
+                <w:sz w:val="24"/>
+                <w:szCs w:val="24"/>
+                <w:lang w:val="en-US"/>
+              </w:rPr>
+            </w:pPr>
+            <w:r>
+              <w:rPr>
+                <w:rFonts w:ascii="Arial" w:hAnsi="Arial" w:cs="Arial"/>
+                <w:sz w:val="24"/>
+                <w:szCs w:val="24"/>
+                <w:lang w:val="en-US"/>
+              </w:rPr>
+              <w:t xml:space="preserve"> </w:t>
+            </w:r>
+            <w:proofErr w:type="spellStart"/>
+            <w:r>
+              <w:rPr>
+                <w:rFonts w:ascii="Arial" w:hAnsi="Arial" w:cs="Arial"/>
+                <w:sz w:val="24"/>
+                <w:szCs w:val="24"/>
+                <w:lang w:val="en-US"/>
+              </w:rPr>
+              <w:t>require_once</w:t>
+            </w:r>
+            <w:proofErr w:type="spellEnd"/>
+            <w:r>
+              <w:rPr>
+                <w:rFonts w:ascii="Arial" w:hAnsi="Arial" w:cs="Arial"/>
+                <w:sz w:val="24"/>
+                <w:szCs w:val="24"/>
+                <w:lang w:val="en-US"/>
+              </w:rPr>
+              <w:t xml:space="preserve"> 'view/</w:t>
+            </w:r>
+            <w:proofErr w:type="spellStart"/>
+            <w:r>
+              <w:rPr>
+                <w:rFonts w:ascii="Arial" w:hAnsi="Arial" w:cs="Arial"/>
+                <w:sz w:val="24"/>
+                <w:szCs w:val="24"/>
+                <w:lang w:val="en-US"/>
+              </w:rPr>
+              <w:t>footer.php</w:t>
+            </w:r>
+            <w:proofErr w:type="spellEnd"/>
+            <w:r>
+              <w:rPr>
+                <w:rFonts w:ascii="Arial" w:hAnsi="Arial" w:cs="Arial"/>
+                <w:sz w:val="24"/>
+                <w:szCs w:val="24"/>
+                <w:lang w:val="en-US"/>
+              </w:rPr>
+              <w:t>';</w:t>
+            </w:r>
+          </w:p>
+          <w:p>
+            <w:pPr>
+              <w:tabs>
+                <w:tab w:val="left" w:pos="4320"/>
+                <w:tab w:val="left" w:pos="4485"/>
+                <w:tab w:val="left" w:pos="5445"/>
+              </w:tabs>
+              <w:spacing w:after="0" w:line="240" w:lineRule="auto"/>
+              <w:rPr>
+                <w:rFonts w:ascii="Arial" w:hAnsi="Arial" w:cs="Arial"/>
+                <w:sz w:val="24"/>
+                <w:szCs w:val="24"/>
+              </w:rPr>
+            </w:pPr>
+            <w:r>
+              <w:rPr>
+                <w:rFonts w:ascii="Arial" w:hAnsi="Arial" w:cs="Arial"/>
+                <w:sz w:val="24"/>
+                <w:szCs w:val="24"/>
+                <w:lang w:val="en-US"/>
+              </w:rPr>
+              <w:t xml:space="preserve"> </w:t>
+            </w:r>
+            <w:r>
+              <w:rPr>
+                <w:rFonts w:ascii="Arial" w:hAnsi="Arial" w:cs="Arial"/>
+                <w:sz w:val="24"/>
+                <w:szCs w:val="24"/>
+              </w:rPr>
+              <w:t>}</w:t>
             </w:r>
           </w:p>
         </w:tc>
@@ -779,6 +1132,7 @@
                 <w:lang w:eastAsia="es-ES"/>
               </w:rPr>
             </w:pPr>
+            <w:proofErr w:type="spellStart"/>
             <w:r>
               <w:rPr>
                 <w:rFonts w:ascii="Arial" w:hAnsi="Arial" w:cs="Arial"/>
@@ -787,6 +1141,7 @@
               </w:rPr>
               <w:t>producto.controller.php</w:t>
             </w:r>
+            <w:proofErr w:type="spellEnd"/>
             <w:r>
               <w:rPr>
                 <w:rFonts w:ascii="Arial" w:hAnsi="Arial" w:cs="Arial"/>
@@ -845,7 +1200,7 @@
                 <w:noProof/>
                 <w:sz w:val="24"/>
                 <w:szCs w:val="24"/>
-                <w:lang w:eastAsia="es-ES"/>
+                <w:lang w:val="en-US" w:eastAsia="es-ES"/>
               </w:rPr>
             </w:pPr>
             <w:r>
@@ -855,7 +1210,7 @@
                 <w:noProof/>
                 <w:sz w:val="24"/>
                 <w:szCs w:val="24"/>
-                <w:lang w:eastAsia="es-ES"/>
+                <w:lang w:val="en-US" w:eastAsia="es-ES"/>
               </w:rPr>
               <w:t>public function Crud(){</w:t>
             </w:r>
@@ -874,7 +1229,7 @@
                 <w:noProof/>
                 <w:sz w:val="24"/>
                 <w:szCs w:val="24"/>
-                <w:lang w:eastAsia="es-ES"/>
+                <w:lang w:val="en-US" w:eastAsia="es-ES"/>
               </w:rPr>
             </w:pPr>
             <w:r>
@@ -884,7 +1239,7 @@
                 <w:noProof/>
                 <w:sz w:val="24"/>
                 <w:szCs w:val="24"/>
-                <w:lang w:eastAsia="es-ES"/>
+                <w:lang w:val="en-US" w:eastAsia="es-ES"/>
               </w:rPr>
               <w:t xml:space="preserve"> $prod = new producto();</w:t>
             </w:r>
@@ -903,7 +1258,7 @@
                 <w:noProof/>
                 <w:sz w:val="24"/>
                 <w:szCs w:val="24"/>
-                <w:lang w:eastAsia="es-ES"/>
+                <w:lang w:val="en-US" w:eastAsia="es-ES"/>
               </w:rPr>
             </w:pPr>
             <w:r>
@@ -913,7 +1268,7 @@
                 <w:noProof/>
                 <w:sz w:val="24"/>
                 <w:szCs w:val="24"/>
-                <w:lang w:eastAsia="es-ES"/>
+                <w:lang w:val="en-US" w:eastAsia="es-ES"/>
               </w:rPr>
               <w:t xml:space="preserve"> if(isset($_REQUEST['idProducto'])){</w:t>
             </w:r>
@@ -932,7 +1287,7 @@
                 <w:noProof/>
                 <w:sz w:val="24"/>
                 <w:szCs w:val="24"/>
-                <w:lang w:eastAsia="es-ES"/>
+                <w:lang w:val="en-US" w:eastAsia="es-ES"/>
               </w:rPr>
             </w:pPr>
             <w:r>
@@ -942,7 +1297,7 @@
                 <w:noProof/>
                 <w:sz w:val="24"/>
                 <w:szCs w:val="24"/>
-                <w:lang w:eastAsia="es-ES"/>
+                <w:lang w:val="en-US" w:eastAsia="es-ES"/>
               </w:rPr>
               <w:t xml:space="preserve"> $prod = $this-&gt;model-&gt;Obtener($_REQUEST['idProducto']);</w:t>
             </w:r>
@@ -961,7 +1316,7 @@
                 <w:noProof/>
                 <w:sz w:val="24"/>
                 <w:szCs w:val="24"/>
-                <w:lang w:eastAsia="es-ES"/>
+                <w:lang w:val="en-US" w:eastAsia="es-ES"/>
               </w:rPr>
             </w:pPr>
             <w:r>
@@ -971,7 +1326,7 @@
                 <w:noProof/>
                 <w:sz w:val="24"/>
                 <w:szCs w:val="24"/>
-                <w:lang w:eastAsia="es-ES"/>
+                <w:lang w:val="en-US" w:eastAsia="es-ES"/>
               </w:rPr>
               <w:t xml:space="preserve"> }</w:t>
             </w:r>
@@ -990,7 +1345,7 @@
                 <w:noProof/>
                 <w:sz w:val="24"/>
                 <w:szCs w:val="24"/>
-                <w:lang w:eastAsia="es-ES"/>
+                <w:lang w:val="en-US" w:eastAsia="es-ES"/>
               </w:rPr>
             </w:pPr>
             <w:r>
@@ -1000,7 +1355,7 @@
                 <w:noProof/>
                 <w:sz w:val="24"/>
                 <w:szCs w:val="24"/>
-                <w:lang w:eastAsia="es-ES"/>
+                <w:lang w:val="en-US" w:eastAsia="es-ES"/>
               </w:rPr>
               <w:t xml:space="preserve"> require_once 'view/header.php';</w:t>
             </w:r>
@@ -1019,7 +1374,7 @@
                 <w:noProof/>
                 <w:sz w:val="24"/>
                 <w:szCs w:val="24"/>
-                <w:lang w:eastAsia="es-ES"/>
+                <w:lang w:val="en-US" w:eastAsia="es-ES"/>
               </w:rPr>
             </w:pPr>
             <w:r>
@@ -1029,7 +1384,7 @@
                 <w:noProof/>
                 <w:sz w:val="24"/>
                 <w:szCs w:val="24"/>
-                <w:lang w:eastAsia="es-ES"/>
+                <w:lang w:val="en-US" w:eastAsia="es-ES"/>
               </w:rPr>
               <w:t xml:space="preserve"> require_once 'view/producto/producto-editar.php';</w:t>
             </w:r>
@@ -1048,7 +1403,7 @@
                 <w:noProof/>
                 <w:sz w:val="24"/>
                 <w:szCs w:val="24"/>
-                <w:lang w:eastAsia="es-ES"/>
+                <w:lang w:val="en-US" w:eastAsia="es-ES"/>
               </w:rPr>
             </w:pPr>
             <w:r>
@@ -1058,7 +1413,7 @@
                 <w:noProof/>
                 <w:sz w:val="24"/>
                 <w:szCs w:val="24"/>
-                <w:lang w:eastAsia="es-ES"/>
+                <w:lang w:val="en-US" w:eastAsia="es-ES"/>
               </w:rPr>
               <w:t xml:space="preserve"> require_once 'view/footer.php';</w:t>
             </w:r>
@@ -1074,6 +1429,7 @@
           <w:bCs/>
           <w:sz w:val="24"/>
           <w:szCs w:val="24"/>
+          <w:lang w:val="en-US"/>
         </w:rPr>
       </w:pPr>
     </w:p>
@@ -1168,6 +1524,7 @@
                 <w:lang w:eastAsia="es-ES"/>
               </w:rPr>
             </w:pPr>
+            <w:proofErr w:type="spellStart"/>
             <w:r>
               <w:rPr>
                 <w:rFonts w:ascii="Arial" w:hAnsi="Arial" w:cs="Arial"/>
@@ -1176,6 +1533,7 @@
               </w:rPr>
               <w:t>producto.controller.php</w:t>
             </w:r>
+            <w:proofErr w:type="spellEnd"/>
             <w:r>
               <w:rPr>
                 <w:rFonts w:ascii="Arial" w:hAnsi="Arial" w:cs="Arial"/>
@@ -1226,7 +1584,7 @@
                 <w:noProof/>
                 <w:sz w:val="24"/>
                 <w:szCs w:val="24"/>
-                <w:lang w:eastAsia="es-ES"/>
+                <w:lang w:val="en-US" w:eastAsia="es-ES"/>
               </w:rPr>
             </w:pPr>
             <w:r>
@@ -1236,7 +1594,7 @@
                 <w:noProof/>
                 <w:sz w:val="24"/>
                 <w:szCs w:val="24"/>
-                <w:lang w:eastAsia="es-ES"/>
+                <w:lang w:val="en-US" w:eastAsia="es-ES"/>
               </w:rPr>
               <w:t>public function Nuevo(){</w:t>
             </w:r>
@@ -1255,7 +1613,7 @@
                 <w:noProof/>
                 <w:sz w:val="24"/>
                 <w:szCs w:val="24"/>
-                <w:lang w:eastAsia="es-ES"/>
+                <w:lang w:val="en-US" w:eastAsia="es-ES"/>
               </w:rPr>
             </w:pPr>
             <w:r>
@@ -1265,7 +1623,7 @@
                 <w:noProof/>
                 <w:sz w:val="24"/>
                 <w:szCs w:val="24"/>
-                <w:lang w:eastAsia="es-ES"/>
+                <w:lang w:val="en-US" w:eastAsia="es-ES"/>
               </w:rPr>
               <w:t xml:space="preserve"> $prod = new producto();</w:t>
             </w:r>
@@ -1284,7 +1642,7 @@
                 <w:noProof/>
                 <w:sz w:val="24"/>
                 <w:szCs w:val="24"/>
-                <w:lang w:eastAsia="es-ES"/>
+                <w:lang w:val="en-US" w:eastAsia="es-ES"/>
               </w:rPr>
             </w:pPr>
             <w:r>
@@ -1294,7 +1652,7 @@
                 <w:noProof/>
                 <w:sz w:val="24"/>
                 <w:szCs w:val="24"/>
-                <w:lang w:eastAsia="es-ES"/>
+                <w:lang w:val="en-US" w:eastAsia="es-ES"/>
               </w:rPr>
               <w:t xml:space="preserve"> require_once 'view/header.php';</w:t>
             </w:r>
@@ -1313,7 +1671,7 @@
                 <w:noProof/>
                 <w:sz w:val="24"/>
                 <w:szCs w:val="24"/>
-                <w:lang w:eastAsia="es-ES"/>
+                <w:lang w:val="en-US" w:eastAsia="es-ES"/>
               </w:rPr>
             </w:pPr>
             <w:r>
@@ -1323,7 +1681,7 @@
                 <w:noProof/>
                 <w:sz w:val="24"/>
                 <w:szCs w:val="24"/>
-                <w:lang w:eastAsia="es-ES"/>
+                <w:lang w:val="en-US" w:eastAsia="es-ES"/>
               </w:rPr>
               <w:t xml:space="preserve"> require_once 'view/producto/producto-nuevo.php';</w:t>
             </w:r>
@@ -1342,7 +1700,7 @@
                 <w:noProof/>
                 <w:sz w:val="24"/>
                 <w:szCs w:val="24"/>
-                <w:lang w:eastAsia="es-ES"/>
+                <w:lang w:val="en-US" w:eastAsia="es-ES"/>
               </w:rPr>
             </w:pPr>
             <w:r>
@@ -1352,7 +1710,7 @@
                 <w:noProof/>
                 <w:sz w:val="24"/>
                 <w:szCs w:val="24"/>
-                <w:lang w:eastAsia="es-ES"/>
+                <w:lang w:val="en-US" w:eastAsia="es-ES"/>
               </w:rPr>
               <w:t xml:space="preserve"> require_once 'view/footer.php';</w:t>
             </w:r>
@@ -1378,9 +1736,20 @@
                 <w:noProof/>
                 <w:sz w:val="24"/>
                 <w:szCs w:val="24"/>
+                <w:lang w:val="en-US" w:eastAsia="es-ES"/>
+              </w:rPr>
+              <w:t xml:space="preserve"> </w:t>
+            </w:r>
+            <w:r>
+              <w:rPr>
+                <w:rFonts w:ascii="Arial" w:hAnsi="Arial" w:cs="Arial"/>
+                <w:bCs/>
+                <w:noProof/>
+                <w:sz w:val="24"/>
+                <w:szCs w:val="24"/>
                 <w:lang w:eastAsia="es-ES"/>
               </w:rPr>
-              <w:t xml:space="preserve"> }</w:t>
+              <w:t>}</w:t>
             </w:r>
           </w:p>
         </w:tc>
@@ -1512,6 +1881,7 @@
                 <w:lang w:eastAsia="es-ES"/>
               </w:rPr>
             </w:pPr>
+            <w:proofErr w:type="spellStart"/>
             <w:r>
               <w:rPr>
                 <w:rFonts w:ascii="Arial" w:hAnsi="Arial" w:cs="Arial"/>
@@ -1520,6 +1890,7 @@
               </w:rPr>
               <w:t>producto.controller.php</w:t>
             </w:r>
+            <w:proofErr w:type="spellEnd"/>
             <w:r>
               <w:rPr>
                 <w:rFonts w:ascii="Arial" w:hAnsi="Arial" w:cs="Arial"/>
@@ -1572,15 +1943,48 @@
                 <w:rFonts w:ascii="Arial" w:hAnsi="Arial" w:cs="Arial"/>
                 <w:sz w:val="24"/>
                 <w:szCs w:val="24"/>
-              </w:rPr>
-            </w:pPr>
-            <w:r>
-              <w:rPr>
-                <w:rFonts w:ascii="Arial" w:hAnsi="Arial" w:cs="Arial"/>
-                <w:sz w:val="24"/>
-                <w:szCs w:val="24"/>
-              </w:rPr>
-              <w:t>public function Guardar(){</w:t>
+                <w:lang w:val="en-US"/>
+              </w:rPr>
+            </w:pPr>
+            <w:r>
+              <w:rPr>
+                <w:rFonts w:ascii="Arial" w:hAnsi="Arial" w:cs="Arial"/>
+                <w:sz w:val="24"/>
+                <w:szCs w:val="24"/>
+                <w:lang w:val="en-US"/>
+              </w:rPr>
+              <w:t xml:space="preserve">public function </w:t>
+            </w:r>
+            <w:proofErr w:type="spellStart"/>
+            <w:proofErr w:type="gramStart"/>
+            <w:r>
+              <w:rPr>
+                <w:rFonts w:ascii="Arial" w:hAnsi="Arial" w:cs="Arial"/>
+                <w:sz w:val="24"/>
+                <w:szCs w:val="24"/>
+                <w:lang w:val="en-US"/>
+              </w:rPr>
+              <w:t>Guardar</w:t>
+            </w:r>
+            <w:proofErr w:type="spellEnd"/>
+            <w:r>
+              <w:rPr>
+                <w:rFonts w:ascii="Arial" w:hAnsi="Arial" w:cs="Arial"/>
+                <w:sz w:val="24"/>
+                <w:szCs w:val="24"/>
+                <w:lang w:val="en-US"/>
+              </w:rPr>
+              <w:t>(</w:t>
+            </w:r>
+            <w:proofErr w:type="gramEnd"/>
+            <w:r>
+              <w:rPr>
+                <w:rFonts w:ascii="Arial" w:hAnsi="Arial" w:cs="Arial"/>
+                <w:sz w:val="24"/>
+                <w:szCs w:val="24"/>
+                <w:lang w:val="en-US"/>
+              </w:rPr>
+              <w:t>){</w:t>
             </w:r>
           </w:p>
           <w:p>
@@ -1596,15 +2000,48 @@
                 <w:rFonts w:ascii="Arial" w:hAnsi="Arial" w:cs="Arial"/>
                 <w:sz w:val="24"/>
                 <w:szCs w:val="24"/>
-              </w:rPr>
-            </w:pPr>
-            <w:r>
-              <w:rPr>
-                <w:rFonts w:ascii="Arial" w:hAnsi="Arial" w:cs="Arial"/>
-                <w:sz w:val="24"/>
-                <w:szCs w:val="24"/>
-              </w:rPr>
-              <w:t xml:space="preserve"> $prod = new producto();</w:t>
+                <w:lang w:val="en-US"/>
+              </w:rPr>
+            </w:pPr>
+            <w:r>
+              <w:rPr>
+                <w:rFonts w:ascii="Arial" w:hAnsi="Arial" w:cs="Arial"/>
+                <w:sz w:val="24"/>
+                <w:szCs w:val="24"/>
+                <w:lang w:val="en-US"/>
+              </w:rPr>
+              <w:t xml:space="preserve"> $prod = new </w:t>
+            </w:r>
+            <w:proofErr w:type="spellStart"/>
+            <w:proofErr w:type="gramStart"/>
+            <w:r>
+              <w:rPr>
+                <w:rFonts w:ascii="Arial" w:hAnsi="Arial" w:cs="Arial"/>
+                <w:sz w:val="24"/>
+                <w:szCs w:val="24"/>
+                <w:lang w:val="en-US"/>
+              </w:rPr>
+              <w:t>producto</w:t>
+            </w:r>
+            <w:proofErr w:type="spellEnd"/>
+            <w:r>
+              <w:rPr>
+                <w:rFonts w:ascii="Arial" w:hAnsi="Arial" w:cs="Arial"/>
+                <w:sz w:val="24"/>
+                <w:szCs w:val="24"/>
+                <w:lang w:val="en-US"/>
+              </w:rPr>
+              <w:t>(</w:t>
+            </w:r>
+            <w:proofErr w:type="gramEnd"/>
+            <w:r>
+              <w:rPr>
+                <w:rFonts w:ascii="Arial" w:hAnsi="Arial" w:cs="Arial"/>
+                <w:sz w:val="24"/>
+                <w:szCs w:val="24"/>
+                <w:lang w:val="en-US"/>
+              </w:rPr>
+              <w:t>);</w:t>
             </w:r>
           </w:p>
           <w:p>
@@ -1620,15 +2057,57 @@
                 <w:rFonts w:ascii="Arial" w:hAnsi="Arial" w:cs="Arial"/>
                 <w:sz w:val="24"/>
                 <w:szCs w:val="24"/>
-              </w:rPr>
-            </w:pPr>
-            <w:r>
-              <w:rPr>
-                <w:rFonts w:ascii="Arial" w:hAnsi="Arial" w:cs="Arial"/>
-                <w:sz w:val="24"/>
-                <w:szCs w:val="24"/>
-              </w:rPr>
-              <w:t xml:space="preserve"> $prod-&gt;idProducto = $_REQUEST['idProducto'];</w:t>
+                <w:lang w:val="en-US"/>
+              </w:rPr>
+            </w:pPr>
+            <w:r>
+              <w:rPr>
+                <w:rFonts w:ascii="Arial" w:hAnsi="Arial" w:cs="Arial"/>
+                <w:sz w:val="24"/>
+                <w:szCs w:val="24"/>
+                <w:lang w:val="en-US"/>
+              </w:rPr>
+              <w:t xml:space="preserve"> $prod-&gt;</w:t>
+            </w:r>
+            <w:proofErr w:type="spellStart"/>
+            <w:r>
+              <w:rPr>
+                <w:rFonts w:ascii="Arial" w:hAnsi="Arial" w:cs="Arial"/>
+                <w:sz w:val="24"/>
+                <w:szCs w:val="24"/>
+                <w:lang w:val="en-US"/>
+              </w:rPr>
+              <w:t>idProducto</w:t>
+            </w:r>
+            <w:proofErr w:type="spellEnd"/>
+            <w:r>
+              <w:rPr>
+                <w:rFonts w:ascii="Arial" w:hAnsi="Arial" w:cs="Arial"/>
+                <w:sz w:val="24"/>
+                <w:szCs w:val="24"/>
+                <w:lang w:val="en-US"/>
+              </w:rPr>
+              <w:t xml:space="preserve"> = $_REQUEST['</w:t>
+            </w:r>
+            <w:proofErr w:type="spellStart"/>
+            <w:r>
+              <w:rPr>
+                <w:rFonts w:ascii="Arial" w:hAnsi="Arial" w:cs="Arial"/>
+                <w:sz w:val="24"/>
+                <w:szCs w:val="24"/>
+                <w:lang w:val="en-US"/>
+              </w:rPr>
+              <w:t>idProducto</w:t>
+            </w:r>
+            <w:proofErr w:type="spellEnd"/>
+            <w:r>
+              <w:rPr>
+                <w:rFonts w:ascii="Arial" w:hAnsi="Arial" w:cs="Arial"/>
+                <w:sz w:val="24"/>
+                <w:szCs w:val="24"/>
+                <w:lang w:val="en-US"/>
+              </w:rPr>
+              <w:t>'];</w:t>
             </w:r>
           </w:p>
           <w:p>
@@ -1644,13 +2123,15 @@
                 <w:rFonts w:ascii="Arial" w:hAnsi="Arial" w:cs="Arial"/>
                 <w:sz w:val="24"/>
                 <w:szCs w:val="24"/>
-              </w:rPr>
-            </w:pPr>
-            <w:r>
-              <w:rPr>
-                <w:rFonts w:ascii="Arial" w:hAnsi="Arial" w:cs="Arial"/>
-                <w:sz w:val="24"/>
-                <w:szCs w:val="24"/>
+                <w:lang w:val="en-US"/>
+              </w:rPr>
+            </w:pPr>
+            <w:r>
+              <w:rPr>
+                <w:rFonts w:ascii="Arial" w:hAnsi="Arial" w:cs="Arial"/>
+                <w:sz w:val="24"/>
+                <w:szCs w:val="24"/>
+                <w:lang w:val="en-US"/>
               </w:rPr>
               <w:t xml:space="preserve"> $prod-&gt;nit = $_REQUEST['nit'];</w:t>
             </w:r>
@@ -1668,15 +2149,57 @@
                 <w:rFonts w:ascii="Arial" w:hAnsi="Arial" w:cs="Arial"/>
                 <w:sz w:val="24"/>
                 <w:szCs w:val="24"/>
-              </w:rPr>
-            </w:pPr>
-            <w:r>
-              <w:rPr>
-                <w:rFonts w:ascii="Arial" w:hAnsi="Arial" w:cs="Arial"/>
-                <w:sz w:val="24"/>
-                <w:szCs w:val="24"/>
-              </w:rPr>
-              <w:t xml:space="preserve"> $prod-&gt;nomprod = $_REQUEST['nomprod'];</w:t>
+                <w:lang w:val="en-US"/>
+              </w:rPr>
+            </w:pPr>
+            <w:r>
+              <w:rPr>
+                <w:rFonts w:ascii="Arial" w:hAnsi="Arial" w:cs="Arial"/>
+                <w:sz w:val="24"/>
+                <w:szCs w:val="24"/>
+                <w:lang w:val="en-US"/>
+              </w:rPr>
+              <w:t xml:space="preserve"> $prod-&gt;</w:t>
+            </w:r>
+            <w:proofErr w:type="spellStart"/>
+            <w:r>
+              <w:rPr>
+                <w:rFonts w:ascii="Arial" w:hAnsi="Arial" w:cs="Arial"/>
+                <w:sz w:val="24"/>
+                <w:szCs w:val="24"/>
+                <w:lang w:val="en-US"/>
+              </w:rPr>
+              <w:t>nomprod</w:t>
+            </w:r>
+            <w:proofErr w:type="spellEnd"/>
+            <w:r>
+              <w:rPr>
+                <w:rFonts w:ascii="Arial" w:hAnsi="Arial" w:cs="Arial"/>
+                <w:sz w:val="24"/>
+                <w:szCs w:val="24"/>
+                <w:lang w:val="en-US"/>
+              </w:rPr>
+              <w:t xml:space="preserve"> = $_REQUEST['</w:t>
+            </w:r>
+            <w:proofErr w:type="spellStart"/>
+            <w:r>
+              <w:rPr>
+                <w:rFonts w:ascii="Arial" w:hAnsi="Arial" w:cs="Arial"/>
+                <w:sz w:val="24"/>
+                <w:szCs w:val="24"/>
+                <w:lang w:val="en-US"/>
+              </w:rPr>
+              <w:t>nomprod</w:t>
+            </w:r>
+            <w:proofErr w:type="spellEnd"/>
+            <w:r>
+              <w:rPr>
+                <w:rFonts w:ascii="Arial" w:hAnsi="Arial" w:cs="Arial"/>
+                <w:sz w:val="24"/>
+                <w:szCs w:val="24"/>
+                <w:lang w:val="en-US"/>
+              </w:rPr>
+              <w:t>'];</w:t>
             </w:r>
           </w:p>
           <w:p>
@@ -1692,15 +2215,57 @@
                 <w:rFonts w:ascii="Arial" w:hAnsi="Arial" w:cs="Arial"/>
                 <w:sz w:val="24"/>
                 <w:szCs w:val="24"/>
-              </w:rPr>
-            </w:pPr>
-            <w:r>
-              <w:rPr>
-                <w:rFonts w:ascii="Arial" w:hAnsi="Arial" w:cs="Arial"/>
-                <w:sz w:val="24"/>
-                <w:szCs w:val="24"/>
-              </w:rPr>
-              <w:t xml:space="preserve"> $prod-&gt;precioU = $_REQUEST['precioU'];</w:t>
+                <w:lang w:val="en-US"/>
+              </w:rPr>
+            </w:pPr>
+            <w:r>
+              <w:rPr>
+                <w:rFonts w:ascii="Arial" w:hAnsi="Arial" w:cs="Arial"/>
+                <w:sz w:val="24"/>
+                <w:szCs w:val="24"/>
+                <w:lang w:val="en-US"/>
+              </w:rPr>
+              <w:t xml:space="preserve"> $prod-&gt;</w:t>
+            </w:r>
+            <w:proofErr w:type="spellStart"/>
+            <w:r>
+              <w:rPr>
+                <w:rFonts w:ascii="Arial" w:hAnsi="Arial" w:cs="Arial"/>
+                <w:sz w:val="24"/>
+                <w:szCs w:val="24"/>
+                <w:lang w:val="en-US"/>
+              </w:rPr>
+              <w:t>precioU</w:t>
+            </w:r>
+            <w:proofErr w:type="spellEnd"/>
+            <w:r>
+              <w:rPr>
+                <w:rFonts w:ascii="Arial" w:hAnsi="Arial" w:cs="Arial"/>
+                <w:sz w:val="24"/>
+                <w:szCs w:val="24"/>
+                <w:lang w:val="en-US"/>
+              </w:rPr>
+              <w:t xml:space="preserve"> = $_REQUEST['</w:t>
+            </w:r>
+            <w:proofErr w:type="spellStart"/>
+            <w:r>
+              <w:rPr>
+                <w:rFonts w:ascii="Arial" w:hAnsi="Arial" w:cs="Arial"/>
+                <w:sz w:val="24"/>
+                <w:szCs w:val="24"/>
+                <w:lang w:val="en-US"/>
+              </w:rPr>
+              <w:t>precioU</w:t>
+            </w:r>
+            <w:proofErr w:type="spellEnd"/>
+            <w:r>
+              <w:rPr>
+                <w:rFonts w:ascii="Arial" w:hAnsi="Arial" w:cs="Arial"/>
+                <w:sz w:val="24"/>
+                <w:szCs w:val="24"/>
+                <w:lang w:val="en-US"/>
+              </w:rPr>
+              <w:t>'];</w:t>
             </w:r>
           </w:p>
           <w:p>
@@ -1716,15 +2281,57 @@
                 <w:rFonts w:ascii="Arial" w:hAnsi="Arial" w:cs="Arial"/>
                 <w:sz w:val="24"/>
                 <w:szCs w:val="24"/>
-              </w:rPr>
-            </w:pPr>
-            <w:r>
-              <w:rPr>
-                <w:rFonts w:ascii="Arial" w:hAnsi="Arial" w:cs="Arial"/>
-                <w:sz w:val="24"/>
-                <w:szCs w:val="24"/>
-              </w:rPr>
-              <w:t xml:space="preserve"> $prod-&gt;descrip = $_REQUEST['descrip'];</w:t>
+                <w:lang w:val="en-US"/>
+              </w:rPr>
+            </w:pPr>
+            <w:r>
+              <w:rPr>
+                <w:rFonts w:ascii="Arial" w:hAnsi="Arial" w:cs="Arial"/>
+                <w:sz w:val="24"/>
+                <w:szCs w:val="24"/>
+                <w:lang w:val="en-US"/>
+              </w:rPr>
+              <w:t xml:space="preserve"> $prod-&gt;</w:t>
+            </w:r>
+            <w:proofErr w:type="spellStart"/>
+            <w:r>
+              <w:rPr>
+                <w:rFonts w:ascii="Arial" w:hAnsi="Arial" w:cs="Arial"/>
+                <w:sz w:val="24"/>
+                <w:szCs w:val="24"/>
+                <w:lang w:val="en-US"/>
+              </w:rPr>
+              <w:t>descrip</w:t>
+            </w:r>
+            <w:proofErr w:type="spellEnd"/>
+            <w:r>
+              <w:rPr>
+                <w:rFonts w:ascii="Arial" w:hAnsi="Arial" w:cs="Arial"/>
+                <w:sz w:val="24"/>
+                <w:szCs w:val="24"/>
+                <w:lang w:val="en-US"/>
+              </w:rPr>
+              <w:t xml:space="preserve"> = $_REQUEST['</w:t>
+            </w:r>
+            <w:proofErr w:type="spellStart"/>
+            <w:r>
+              <w:rPr>
+                <w:rFonts w:ascii="Arial" w:hAnsi="Arial" w:cs="Arial"/>
+                <w:sz w:val="24"/>
+                <w:szCs w:val="24"/>
+                <w:lang w:val="en-US"/>
+              </w:rPr>
+              <w:t>descrip</w:t>
+            </w:r>
+            <w:proofErr w:type="spellEnd"/>
+            <w:r>
+              <w:rPr>
+                <w:rFonts w:ascii="Arial" w:hAnsi="Arial" w:cs="Arial"/>
+                <w:sz w:val="24"/>
+                <w:szCs w:val="24"/>
+                <w:lang w:val="en-US"/>
+              </w:rPr>
+              <w:t>'];</w:t>
             </w:r>
           </w:p>
           <w:p>
@@ -1740,13 +2347,15 @@
                 <w:rFonts w:ascii="Arial" w:hAnsi="Arial" w:cs="Arial"/>
                 <w:sz w:val="24"/>
                 <w:szCs w:val="24"/>
-              </w:rPr>
-            </w:pPr>
-            <w:r>
-              <w:rPr>
-                <w:rFonts w:ascii="Arial" w:hAnsi="Arial" w:cs="Arial"/>
-                <w:sz w:val="24"/>
-                <w:szCs w:val="24"/>
+                <w:lang w:val="en-US"/>
+              </w:rPr>
+            </w:pPr>
+            <w:r>
+              <w:rPr>
+                <w:rFonts w:ascii="Arial" w:hAnsi="Arial" w:cs="Arial"/>
+                <w:sz w:val="24"/>
+                <w:szCs w:val="24"/>
+                <w:lang w:val="en-US"/>
               </w:rPr>
               <w:t xml:space="preserve"> $this-&gt;model-&gt;Registrar($prod);</w:t>
             </w:r>
@@ -1764,15 +2373,77 @@
                 <w:rFonts w:ascii="Arial" w:hAnsi="Arial" w:cs="Arial"/>
                 <w:sz w:val="24"/>
                 <w:szCs w:val="24"/>
-              </w:rPr>
-            </w:pPr>
-            <w:r>
-              <w:rPr>
-                <w:rFonts w:ascii="Arial" w:hAnsi="Arial" w:cs="Arial"/>
-                <w:sz w:val="24"/>
-                <w:szCs w:val="24"/>
-              </w:rPr>
-              <w:t xml:space="preserve"> header('Location: index.php?c=producto');</w:t>
+                <w:lang w:val="en-US"/>
+              </w:rPr>
+            </w:pPr>
+            <w:r>
+              <w:rPr>
+                <w:rFonts w:ascii="Arial" w:hAnsi="Arial" w:cs="Arial"/>
+                <w:sz w:val="24"/>
+                <w:szCs w:val="24"/>
+                <w:lang w:val="en-US"/>
+              </w:rPr>
+              <w:t xml:space="preserve"> </w:t>
+            </w:r>
+            <w:proofErr w:type="gramStart"/>
+            <w:r>
+              <w:rPr>
+                <w:rFonts w:ascii="Arial" w:hAnsi="Arial" w:cs="Arial"/>
+                <w:sz w:val="24"/>
+                <w:szCs w:val="24"/>
+                <w:lang w:val="en-US"/>
+              </w:rPr>
+              <w:t>header(</w:t>
+            </w:r>
+            <w:proofErr w:type="gramEnd"/>
+            <w:r>
+              <w:rPr>
+                <w:rFonts w:ascii="Arial" w:hAnsi="Arial" w:cs="Arial"/>
+                <w:sz w:val="24"/>
+                <w:szCs w:val="24"/>
+                <w:lang w:val="en-US"/>
+              </w:rPr>
+              <w:t xml:space="preserve">'Location: </w:t>
+            </w:r>
+            <w:proofErr w:type="spellStart"/>
+            <w:r>
+              <w:rPr>
+                <w:rFonts w:ascii="Arial" w:hAnsi="Arial" w:cs="Arial"/>
+                <w:sz w:val="24"/>
+                <w:szCs w:val="24"/>
+                <w:lang w:val="en-US"/>
+              </w:rPr>
+              <w:t>index.php?c</w:t>
+            </w:r>
+            <w:proofErr w:type="spellEnd"/>
+            <w:r>
+              <w:rPr>
+                <w:rFonts w:ascii="Arial" w:hAnsi="Arial" w:cs="Arial"/>
+                <w:sz w:val="24"/>
+                <w:szCs w:val="24"/>
+                <w:lang w:val="en-US"/>
+              </w:rPr>
+              <w:t>=</w:t>
+            </w:r>
+            <w:proofErr w:type="spellStart"/>
+            <w:r>
+              <w:rPr>
+                <w:rFonts w:ascii="Arial" w:hAnsi="Arial" w:cs="Arial"/>
+                <w:sz w:val="24"/>
+                <w:szCs w:val="24"/>
+                <w:lang w:val="en-US"/>
+              </w:rPr>
+              <w:t>producto</w:t>
+            </w:r>
+            <w:proofErr w:type="spellEnd"/>
+            <w:r>
+              <w:rPr>
+                <w:rFonts w:ascii="Arial" w:hAnsi="Arial" w:cs="Arial"/>
+                <w:sz w:val="24"/>
+                <w:szCs w:val="24"/>
+                <w:lang w:val="en-US"/>
+              </w:rPr>
+              <w:t>');</w:t>
             </w:r>
           </w:p>
           <w:p>
@@ -1795,8 +2466,17 @@
                 <w:rFonts w:ascii="Arial" w:hAnsi="Arial" w:cs="Arial"/>
                 <w:sz w:val="24"/>
                 <w:szCs w:val="24"/>
-              </w:rPr>
-              <w:t xml:space="preserve"> }</w:t>
+                <w:lang w:val="en-US"/>
+              </w:rPr>
+              <w:t xml:space="preserve"> </w:t>
+            </w:r>
+            <w:r>
+              <w:rPr>
+                <w:rFonts w:ascii="Arial" w:hAnsi="Arial" w:cs="Arial"/>
+                <w:sz w:val="24"/>
+                <w:szCs w:val="24"/>
+              </w:rPr>
+              <w:t>}</w:t>
             </w:r>
           </w:p>
         </w:tc>
@@ -1940,6 +2620,7 @@
                 <w:szCs w:val="24"/>
               </w:rPr>
             </w:pPr>
+            <w:proofErr w:type="spellStart"/>
             <w:r>
               <w:rPr>
                 <w:rFonts w:ascii="Arial" w:hAnsi="Arial" w:cs="Arial"/>
@@ -1948,6 +2629,7 @@
               </w:rPr>
               <w:t>producto.controller.php</w:t>
             </w:r>
+            <w:proofErr w:type="spellEnd"/>
             <w:r>
               <w:rPr>
                 <w:rFonts w:ascii="Arial" w:hAnsi="Arial" w:cs="Arial"/>
@@ -1996,36 +2678,71 @@
                 <w:rFonts w:ascii="Arial" w:hAnsi="Arial" w:cs="Arial"/>
                 <w:sz w:val="24"/>
                 <w:szCs w:val="24"/>
-              </w:rPr>
-            </w:pPr>
-            <w:r>
-              <w:rPr>
-                <w:rFonts w:ascii="Arial" w:hAnsi="Arial" w:cs="Arial"/>
-                <w:sz w:val="24"/>
-                <w:szCs w:val="24"/>
-              </w:rPr>
-              <w:t>public function Editar(){</w:t>
-            </w:r>
-          </w:p>
-          <w:p>
-            <w:pPr>
-              <w:tabs>
-                <w:tab w:val="left" w:pos="4320"/>
-                <w:tab w:val="left" w:pos="4485"/>
-                <w:tab w:val="left" w:pos="5445"/>
-              </w:tabs>
-              <w:spacing w:after="0" w:line="240" w:lineRule="auto"/>
-              <w:rPr>
-                <w:rFonts w:ascii="Arial" w:hAnsi="Arial" w:cs="Arial"/>
-                <w:sz w:val="24"/>
-                <w:szCs w:val="24"/>
-              </w:rPr>
-            </w:pPr>
-            <w:r>
-              <w:rPr>
-                <w:rFonts w:ascii="Arial" w:hAnsi="Arial" w:cs="Arial"/>
-                <w:sz w:val="24"/>
-                <w:szCs w:val="24"/>
+                <w:lang w:val="en-US"/>
+              </w:rPr>
+            </w:pPr>
+            <w:r>
+              <w:rPr>
+                <w:rFonts w:ascii="Arial" w:hAnsi="Arial" w:cs="Arial"/>
+                <w:sz w:val="24"/>
+                <w:szCs w:val="24"/>
+                <w:lang w:val="en-US"/>
+              </w:rPr>
+              <w:t xml:space="preserve">public function </w:t>
+            </w:r>
+            <w:proofErr w:type="spellStart"/>
+            <w:proofErr w:type="gramStart"/>
+            <w:r>
+              <w:rPr>
+                <w:rFonts w:ascii="Arial" w:hAnsi="Arial" w:cs="Arial"/>
+                <w:sz w:val="24"/>
+                <w:szCs w:val="24"/>
+                <w:lang w:val="en-US"/>
+              </w:rPr>
+              <w:t>Editar</w:t>
+            </w:r>
+            <w:proofErr w:type="spellEnd"/>
+            <w:r>
+              <w:rPr>
+                <w:rFonts w:ascii="Arial" w:hAnsi="Arial" w:cs="Arial"/>
+                <w:sz w:val="24"/>
+                <w:szCs w:val="24"/>
+                <w:lang w:val="en-US"/>
+              </w:rPr>
+              <w:t>(</w:t>
+            </w:r>
+            <w:proofErr w:type="gramEnd"/>
+            <w:r>
+              <w:rPr>
+                <w:rFonts w:ascii="Arial" w:hAnsi="Arial" w:cs="Arial"/>
+                <w:sz w:val="24"/>
+                <w:szCs w:val="24"/>
+                <w:lang w:val="en-US"/>
+              </w:rPr>
+              <w:t>){</w:t>
+            </w:r>
+          </w:p>
+          <w:p>
+            <w:pPr>
+              <w:tabs>
+                <w:tab w:val="left" w:pos="4320"/>
+                <w:tab w:val="left" w:pos="4485"/>
+                <w:tab w:val="left" w:pos="5445"/>
+              </w:tabs>
+              <w:spacing w:after="0" w:line="240" w:lineRule="auto"/>
+              <w:rPr>
+                <w:rFonts w:ascii="Arial" w:hAnsi="Arial" w:cs="Arial"/>
+                <w:sz w:val="24"/>
+                <w:szCs w:val="24"/>
+                <w:lang w:val="en-US"/>
+              </w:rPr>
+            </w:pPr>
+            <w:r>
+              <w:rPr>
+                <w:rFonts w:ascii="Arial" w:hAnsi="Arial" w:cs="Arial"/>
+                <w:sz w:val="24"/>
+                <w:szCs w:val="24"/>
+                <w:lang w:val="en-US"/>
               </w:rPr>
               <w:t xml:space="preserve"> </w:t>
             </w:r>
@@ -2034,53 +2751,129 @@
                 <w:rFonts w:ascii="Arial" w:hAnsi="Arial" w:cs="Arial"/>
                 <w:sz w:val="24"/>
                 <w:szCs w:val="24"/>
+                <w:lang w:val="en-US"/>
               </w:rPr>
               <w:tab/>
-              <w:t>$prod = new producto();</w:t>
-            </w:r>
-          </w:p>
-          <w:p>
-            <w:pPr>
-              <w:tabs>
-                <w:tab w:val="left" w:pos="4320"/>
-                <w:tab w:val="left" w:pos="4485"/>
-                <w:tab w:val="left" w:pos="5445"/>
-              </w:tabs>
-              <w:spacing w:after="0" w:line="240" w:lineRule="auto"/>
-              <w:rPr>
-                <w:rFonts w:ascii="Arial" w:hAnsi="Arial" w:cs="Arial"/>
-                <w:sz w:val="24"/>
-                <w:szCs w:val="24"/>
-              </w:rPr>
-            </w:pPr>
-            <w:r>
-              <w:rPr>
-                <w:rFonts w:ascii="Arial" w:hAnsi="Arial" w:cs="Arial"/>
-                <w:sz w:val="24"/>
-                <w:szCs w:val="24"/>
-              </w:rPr>
-              <w:t xml:space="preserve"> $prod-&gt;idProducto = $_REQUEST['idProducto'];</w:t>
-            </w:r>
-          </w:p>
-          <w:p>
-            <w:pPr>
-              <w:tabs>
-                <w:tab w:val="left" w:pos="4320"/>
-                <w:tab w:val="left" w:pos="4485"/>
-                <w:tab w:val="left" w:pos="5445"/>
-              </w:tabs>
-              <w:spacing w:after="0" w:line="240" w:lineRule="auto"/>
-              <w:rPr>
-                <w:rFonts w:ascii="Arial" w:hAnsi="Arial" w:cs="Arial"/>
-                <w:sz w:val="24"/>
-                <w:szCs w:val="24"/>
-              </w:rPr>
-            </w:pPr>
-            <w:r>
-              <w:rPr>
-                <w:rFonts w:ascii="Arial" w:hAnsi="Arial" w:cs="Arial"/>
-                <w:sz w:val="24"/>
-                <w:szCs w:val="24"/>
+              <w:t xml:space="preserve">$prod = new </w:t>
+            </w:r>
+            <w:proofErr w:type="spellStart"/>
+            <w:proofErr w:type="gramStart"/>
+            <w:r>
+              <w:rPr>
+                <w:rFonts w:ascii="Arial" w:hAnsi="Arial" w:cs="Arial"/>
+                <w:sz w:val="24"/>
+                <w:szCs w:val="24"/>
+                <w:lang w:val="en-US"/>
+              </w:rPr>
+              <w:t>producto</w:t>
+            </w:r>
+            <w:proofErr w:type="spellEnd"/>
+            <w:r>
+              <w:rPr>
+                <w:rFonts w:ascii="Arial" w:hAnsi="Arial" w:cs="Arial"/>
+                <w:sz w:val="24"/>
+                <w:szCs w:val="24"/>
+                <w:lang w:val="en-US"/>
+              </w:rPr>
+              <w:t>(</w:t>
+            </w:r>
+            <w:proofErr w:type="gramEnd"/>
+            <w:r>
+              <w:rPr>
+                <w:rFonts w:ascii="Arial" w:hAnsi="Arial" w:cs="Arial"/>
+                <w:sz w:val="24"/>
+                <w:szCs w:val="24"/>
+                <w:lang w:val="en-US"/>
+              </w:rPr>
+              <w:t>);</w:t>
+            </w:r>
+          </w:p>
+          <w:p>
+            <w:pPr>
+              <w:tabs>
+                <w:tab w:val="left" w:pos="4320"/>
+                <w:tab w:val="left" w:pos="4485"/>
+                <w:tab w:val="left" w:pos="5445"/>
+              </w:tabs>
+              <w:spacing w:after="0" w:line="240" w:lineRule="auto"/>
+              <w:rPr>
+                <w:rFonts w:ascii="Arial" w:hAnsi="Arial" w:cs="Arial"/>
+                <w:sz w:val="24"/>
+                <w:szCs w:val="24"/>
+                <w:lang w:val="en-US"/>
+              </w:rPr>
+            </w:pPr>
+            <w:r>
+              <w:rPr>
+                <w:rFonts w:ascii="Arial" w:hAnsi="Arial" w:cs="Arial"/>
+                <w:sz w:val="24"/>
+                <w:szCs w:val="24"/>
+                <w:lang w:val="en-US"/>
+              </w:rPr>
+              <w:t xml:space="preserve"> $prod-&gt;</w:t>
+            </w:r>
+            <w:proofErr w:type="spellStart"/>
+            <w:r>
+              <w:rPr>
+                <w:rFonts w:ascii="Arial" w:hAnsi="Arial" w:cs="Arial"/>
+                <w:sz w:val="24"/>
+                <w:szCs w:val="24"/>
+                <w:lang w:val="en-US"/>
+              </w:rPr>
+              <w:t>idProducto</w:t>
+            </w:r>
+            <w:proofErr w:type="spellEnd"/>
+            <w:r>
+              <w:rPr>
+                <w:rFonts w:ascii="Arial" w:hAnsi="Arial" w:cs="Arial"/>
+                <w:sz w:val="24"/>
+                <w:szCs w:val="24"/>
+                <w:lang w:val="en-US"/>
+              </w:rPr>
+              <w:t xml:space="preserve"> = $_REQUEST['</w:t>
+            </w:r>
+            <w:proofErr w:type="spellStart"/>
+            <w:r>
+              <w:rPr>
+                <w:rFonts w:ascii="Arial" w:hAnsi="Arial" w:cs="Arial"/>
+                <w:sz w:val="24"/>
+                <w:szCs w:val="24"/>
+                <w:lang w:val="en-US"/>
+              </w:rPr>
+              <w:t>idProducto</w:t>
+            </w:r>
+            <w:proofErr w:type="spellEnd"/>
+            <w:r>
+              <w:rPr>
+                <w:rFonts w:ascii="Arial" w:hAnsi="Arial" w:cs="Arial"/>
+                <w:sz w:val="24"/>
+                <w:szCs w:val="24"/>
+                <w:lang w:val="en-US"/>
+              </w:rPr>
+              <w:t>'];</w:t>
+            </w:r>
+          </w:p>
+          <w:p>
+            <w:pPr>
+              <w:tabs>
+                <w:tab w:val="left" w:pos="4320"/>
+                <w:tab w:val="left" w:pos="4485"/>
+                <w:tab w:val="left" w:pos="5445"/>
+              </w:tabs>
+              <w:spacing w:after="0" w:line="240" w:lineRule="auto"/>
+              <w:rPr>
+                <w:rFonts w:ascii="Arial" w:hAnsi="Arial" w:cs="Arial"/>
+                <w:sz w:val="24"/>
+                <w:szCs w:val="24"/>
+                <w:lang w:val="en-US"/>
+              </w:rPr>
+            </w:pPr>
+            <w:r>
+              <w:rPr>
+                <w:rFonts w:ascii="Arial" w:hAnsi="Arial" w:cs="Arial"/>
+                <w:sz w:val="24"/>
+                <w:szCs w:val="24"/>
+                <w:lang w:val="en-US"/>
               </w:rPr>
               <w:t xml:space="preserve"> $prod-&gt;nit = $_REQUEST['nit'];</w:t>
             </w:r>
@@ -2097,131 +2890,350 @@
                 <w:rFonts w:ascii="Arial" w:hAnsi="Arial" w:cs="Arial"/>
                 <w:sz w:val="24"/>
                 <w:szCs w:val="24"/>
-              </w:rPr>
-            </w:pPr>
-            <w:r>
-              <w:rPr>
-                <w:rFonts w:ascii="Arial" w:hAnsi="Arial" w:cs="Arial"/>
-                <w:sz w:val="24"/>
-                <w:szCs w:val="24"/>
-              </w:rPr>
-              <w:t xml:space="preserve"> $prod-&gt;nomprod = $_REQUEST['nomprod'];</w:t>
-            </w:r>
-          </w:p>
-          <w:p>
-            <w:pPr>
-              <w:tabs>
-                <w:tab w:val="left" w:pos="4320"/>
-                <w:tab w:val="left" w:pos="4485"/>
-                <w:tab w:val="left" w:pos="5445"/>
-              </w:tabs>
-              <w:spacing w:after="0" w:line="240" w:lineRule="auto"/>
-              <w:rPr>
-                <w:rFonts w:ascii="Arial" w:hAnsi="Arial" w:cs="Arial"/>
-                <w:sz w:val="24"/>
-                <w:szCs w:val="24"/>
-              </w:rPr>
-            </w:pPr>
-            <w:r>
-              <w:rPr>
-                <w:rFonts w:ascii="Arial" w:hAnsi="Arial" w:cs="Arial"/>
-                <w:sz w:val="24"/>
-                <w:szCs w:val="24"/>
-              </w:rPr>
-              <w:t xml:space="preserve"> $prod-&gt;precioU = $_REQUEST['precioU'];</w:t>
-            </w:r>
-          </w:p>
-          <w:p>
-            <w:pPr>
-              <w:tabs>
-                <w:tab w:val="left" w:pos="4320"/>
-                <w:tab w:val="left" w:pos="4485"/>
-                <w:tab w:val="left" w:pos="5445"/>
-              </w:tabs>
-              <w:spacing w:after="0" w:line="240" w:lineRule="auto"/>
-              <w:rPr>
-                <w:rFonts w:ascii="Arial" w:hAnsi="Arial" w:cs="Arial"/>
-                <w:sz w:val="24"/>
-                <w:szCs w:val="24"/>
-              </w:rPr>
-            </w:pPr>
-            <w:r>
-              <w:rPr>
-                <w:rFonts w:ascii="Arial" w:hAnsi="Arial" w:cs="Arial"/>
-                <w:sz w:val="24"/>
-                <w:szCs w:val="24"/>
-              </w:rPr>
-              <w:t xml:space="preserve"> $prod-&gt;descrip = $_REQUEST['descrip'];</w:t>
-            </w:r>
-          </w:p>
-          <w:p>
-            <w:pPr>
-              <w:tabs>
-                <w:tab w:val="left" w:pos="4320"/>
-                <w:tab w:val="left" w:pos="4485"/>
-                <w:tab w:val="left" w:pos="5445"/>
-              </w:tabs>
-              <w:spacing w:after="0" w:line="240" w:lineRule="auto"/>
-              <w:rPr>
-                <w:rFonts w:ascii="Arial" w:hAnsi="Arial" w:cs="Arial"/>
-                <w:sz w:val="24"/>
-                <w:szCs w:val="24"/>
-              </w:rPr>
-            </w:pPr>
-            <w:r>
-              <w:rPr>
-                <w:rFonts w:ascii="Arial" w:hAnsi="Arial" w:cs="Arial"/>
-                <w:sz w:val="24"/>
-                <w:szCs w:val="24"/>
-              </w:rPr>
-              <w:t xml:space="preserve"> $this-&gt;model-&gt;Actualizar($prod);</w:t>
-            </w:r>
-          </w:p>
-          <w:p>
-            <w:pPr>
-              <w:tabs>
-                <w:tab w:val="left" w:pos="4320"/>
-                <w:tab w:val="left" w:pos="4485"/>
-                <w:tab w:val="left" w:pos="5445"/>
-              </w:tabs>
-              <w:spacing w:after="0" w:line="240" w:lineRule="auto"/>
-              <w:rPr>
-                <w:rFonts w:ascii="Arial" w:hAnsi="Arial" w:cs="Arial"/>
-                <w:sz w:val="24"/>
-                <w:szCs w:val="24"/>
-              </w:rPr>
-            </w:pPr>
-            <w:r>
-              <w:rPr>
-                <w:rFonts w:ascii="Arial" w:hAnsi="Arial" w:cs="Arial"/>
-                <w:sz w:val="24"/>
-                <w:szCs w:val="24"/>
-              </w:rPr>
-              <w:t xml:space="preserve"> header('Location: index.php?c=producto');</w:t>
-            </w:r>
-          </w:p>
-          <w:p>
-            <w:pPr>
-              <w:tabs>
-                <w:tab w:val="left" w:pos="4320"/>
-                <w:tab w:val="left" w:pos="4485"/>
-                <w:tab w:val="left" w:pos="5445"/>
-              </w:tabs>
-              <w:spacing w:after="0" w:line="240" w:lineRule="auto"/>
-              <w:rPr>
-                <w:rFonts w:ascii="Arial" w:hAnsi="Arial" w:cs="Arial"/>
-                <w:sz w:val="24"/>
-                <w:szCs w:val="24"/>
-              </w:rPr>
-            </w:pPr>
-            <w:r>
-              <w:rPr>
-                <w:rFonts w:ascii="Arial" w:hAnsi="Arial" w:cs="Arial"/>
-                <w:sz w:val="24"/>
-                <w:szCs w:val="24"/>
+                <w:lang w:val="en-US"/>
+              </w:rPr>
+            </w:pPr>
+            <w:r>
+              <w:rPr>
+                <w:rFonts w:ascii="Arial" w:hAnsi="Arial" w:cs="Arial"/>
+                <w:sz w:val="24"/>
+                <w:szCs w:val="24"/>
+                <w:lang w:val="en-US"/>
+              </w:rPr>
+              <w:t xml:space="preserve"> $prod-&gt;</w:t>
+            </w:r>
+            <w:proofErr w:type="spellStart"/>
+            <w:r>
+              <w:rPr>
+                <w:rFonts w:ascii="Arial" w:hAnsi="Arial" w:cs="Arial"/>
+                <w:sz w:val="24"/>
+                <w:szCs w:val="24"/>
+                <w:lang w:val="en-US"/>
+              </w:rPr>
+              <w:t>nomprod</w:t>
+            </w:r>
+            <w:proofErr w:type="spellEnd"/>
+            <w:r>
+              <w:rPr>
+                <w:rFonts w:ascii="Arial" w:hAnsi="Arial" w:cs="Arial"/>
+                <w:sz w:val="24"/>
+                <w:szCs w:val="24"/>
+                <w:lang w:val="en-US"/>
+              </w:rPr>
+              <w:t xml:space="preserve"> = $_REQUEST['</w:t>
+            </w:r>
+            <w:proofErr w:type="spellStart"/>
+            <w:r>
+              <w:rPr>
+                <w:rFonts w:ascii="Arial" w:hAnsi="Arial" w:cs="Arial"/>
+                <w:sz w:val="24"/>
+                <w:szCs w:val="24"/>
+                <w:lang w:val="en-US"/>
+              </w:rPr>
+              <w:t>nomprod</w:t>
+            </w:r>
+            <w:proofErr w:type="spellEnd"/>
+            <w:r>
+              <w:rPr>
+                <w:rFonts w:ascii="Arial" w:hAnsi="Arial" w:cs="Arial"/>
+                <w:sz w:val="24"/>
+                <w:szCs w:val="24"/>
+                <w:lang w:val="en-US"/>
+              </w:rPr>
+              <w:t>'];</w:t>
+            </w:r>
+          </w:p>
+          <w:p>
+            <w:pPr>
+              <w:tabs>
+                <w:tab w:val="left" w:pos="4320"/>
+                <w:tab w:val="left" w:pos="4485"/>
+                <w:tab w:val="left" w:pos="5445"/>
+              </w:tabs>
+              <w:spacing w:after="0" w:line="240" w:lineRule="auto"/>
+              <w:rPr>
+                <w:rFonts w:ascii="Arial" w:hAnsi="Arial" w:cs="Arial"/>
+                <w:sz w:val="24"/>
+                <w:szCs w:val="24"/>
+                <w:lang w:val="en-US"/>
+              </w:rPr>
+            </w:pPr>
+            <w:r>
+              <w:rPr>
+                <w:rFonts w:ascii="Arial" w:hAnsi="Arial" w:cs="Arial"/>
+                <w:sz w:val="24"/>
+                <w:szCs w:val="24"/>
+                <w:lang w:val="en-US"/>
+              </w:rPr>
+              <w:t xml:space="preserve"> $prod-&gt;</w:t>
+            </w:r>
+            <w:proofErr w:type="spellStart"/>
+            <w:r>
+              <w:rPr>
+                <w:rFonts w:ascii="Arial" w:hAnsi="Arial" w:cs="Arial"/>
+                <w:sz w:val="24"/>
+                <w:szCs w:val="24"/>
+                <w:lang w:val="en-US"/>
+              </w:rPr>
+              <w:t>precioU</w:t>
+            </w:r>
+            <w:proofErr w:type="spellEnd"/>
+            <w:r>
+              <w:rPr>
+                <w:rFonts w:ascii="Arial" w:hAnsi="Arial" w:cs="Arial"/>
+                <w:sz w:val="24"/>
+                <w:szCs w:val="24"/>
+                <w:lang w:val="en-US"/>
+              </w:rPr>
+              <w:t xml:space="preserve"> = $_REQUEST['</w:t>
+            </w:r>
+            <w:proofErr w:type="spellStart"/>
+            <w:r>
+              <w:rPr>
+                <w:rFonts w:ascii="Arial" w:hAnsi="Arial" w:cs="Arial"/>
+                <w:sz w:val="24"/>
+                <w:szCs w:val="24"/>
+                <w:lang w:val="en-US"/>
+              </w:rPr>
+              <w:t>precioU</w:t>
+            </w:r>
+            <w:proofErr w:type="spellEnd"/>
+            <w:r>
+              <w:rPr>
+                <w:rFonts w:ascii="Arial" w:hAnsi="Arial" w:cs="Arial"/>
+                <w:sz w:val="24"/>
+                <w:szCs w:val="24"/>
+                <w:lang w:val="en-US"/>
+              </w:rPr>
+              <w:t>'];</w:t>
+            </w:r>
+          </w:p>
+          <w:p>
+            <w:pPr>
+              <w:tabs>
+                <w:tab w:val="left" w:pos="4320"/>
+                <w:tab w:val="left" w:pos="4485"/>
+                <w:tab w:val="left" w:pos="5445"/>
+              </w:tabs>
+              <w:spacing w:after="0" w:line="240" w:lineRule="auto"/>
+              <w:rPr>
+                <w:rFonts w:ascii="Arial" w:hAnsi="Arial" w:cs="Arial"/>
+                <w:sz w:val="24"/>
+                <w:szCs w:val="24"/>
+                <w:lang w:val="en-US"/>
+              </w:rPr>
+            </w:pPr>
+            <w:r>
+              <w:rPr>
+                <w:rFonts w:ascii="Arial" w:hAnsi="Arial" w:cs="Arial"/>
+                <w:sz w:val="24"/>
+                <w:szCs w:val="24"/>
+                <w:lang w:val="en-US"/>
+              </w:rPr>
+              <w:t xml:space="preserve"> $prod-&gt;</w:t>
+            </w:r>
+            <w:proofErr w:type="spellStart"/>
+            <w:r>
+              <w:rPr>
+                <w:rFonts w:ascii="Arial" w:hAnsi="Arial" w:cs="Arial"/>
+                <w:sz w:val="24"/>
+                <w:szCs w:val="24"/>
+                <w:lang w:val="en-US"/>
+              </w:rPr>
+              <w:t>descrip</w:t>
+            </w:r>
+            <w:proofErr w:type="spellEnd"/>
+            <w:r>
+              <w:rPr>
+                <w:rFonts w:ascii="Arial" w:hAnsi="Arial" w:cs="Arial"/>
+                <w:sz w:val="24"/>
+                <w:szCs w:val="24"/>
+                <w:lang w:val="en-US"/>
+              </w:rPr>
+              <w:t xml:space="preserve"> = $_REQUEST['</w:t>
+            </w:r>
+            <w:proofErr w:type="spellStart"/>
+            <w:r>
+              <w:rPr>
+                <w:rFonts w:ascii="Arial" w:hAnsi="Arial" w:cs="Arial"/>
+                <w:sz w:val="24"/>
+                <w:szCs w:val="24"/>
+                <w:lang w:val="en-US"/>
+              </w:rPr>
+              <w:t>descrip</w:t>
+            </w:r>
+            <w:proofErr w:type="spellEnd"/>
+            <w:r>
+              <w:rPr>
+                <w:rFonts w:ascii="Arial" w:hAnsi="Arial" w:cs="Arial"/>
+                <w:sz w:val="24"/>
+                <w:szCs w:val="24"/>
+                <w:lang w:val="en-US"/>
+              </w:rPr>
+              <w:t>'];</w:t>
+            </w:r>
+          </w:p>
+          <w:p>
+            <w:pPr>
+              <w:tabs>
+                <w:tab w:val="left" w:pos="4320"/>
+                <w:tab w:val="left" w:pos="4485"/>
+                <w:tab w:val="left" w:pos="5445"/>
+              </w:tabs>
+              <w:spacing w:after="0" w:line="240" w:lineRule="auto"/>
+              <w:rPr>
+                <w:rFonts w:ascii="Arial" w:hAnsi="Arial" w:cs="Arial"/>
+                <w:sz w:val="24"/>
+                <w:szCs w:val="24"/>
+                <w:lang w:val="en-US"/>
+              </w:rPr>
+            </w:pPr>
+            <w:r>
+              <w:rPr>
+                <w:rFonts w:ascii="Arial" w:hAnsi="Arial" w:cs="Arial"/>
+                <w:sz w:val="24"/>
+                <w:szCs w:val="24"/>
+                <w:lang w:val="en-US"/>
+              </w:rPr>
+              <w:t xml:space="preserve"> $this-&gt;model-&gt;</w:t>
+            </w:r>
+            <w:proofErr w:type="spellStart"/>
+            <w:r>
+              <w:rPr>
+                <w:rFonts w:ascii="Arial" w:hAnsi="Arial" w:cs="Arial"/>
+                <w:sz w:val="24"/>
+                <w:szCs w:val="24"/>
+                <w:lang w:val="en-US"/>
+              </w:rPr>
+              <w:t>Actualizar</w:t>
+            </w:r>
+            <w:proofErr w:type="spellEnd"/>
+            <w:r>
+              <w:rPr>
+                <w:rFonts w:ascii="Arial" w:hAnsi="Arial" w:cs="Arial"/>
+                <w:sz w:val="24"/>
+                <w:szCs w:val="24"/>
+                <w:lang w:val="en-US"/>
+              </w:rPr>
+              <w:t>($prod);</w:t>
+            </w:r>
+          </w:p>
+          <w:p>
+            <w:pPr>
+              <w:tabs>
+                <w:tab w:val="left" w:pos="4320"/>
+                <w:tab w:val="left" w:pos="4485"/>
+                <w:tab w:val="left" w:pos="5445"/>
+              </w:tabs>
+              <w:spacing w:after="0" w:line="240" w:lineRule="auto"/>
+              <w:rPr>
+                <w:rFonts w:ascii="Arial" w:hAnsi="Arial" w:cs="Arial"/>
+                <w:sz w:val="24"/>
+                <w:szCs w:val="24"/>
+                <w:lang w:val="en-US"/>
+              </w:rPr>
+            </w:pPr>
+            <w:r>
+              <w:rPr>
+                <w:rFonts w:ascii="Arial" w:hAnsi="Arial" w:cs="Arial"/>
+                <w:sz w:val="24"/>
+                <w:szCs w:val="24"/>
+                <w:lang w:val="en-US"/>
+              </w:rPr>
+              <w:t xml:space="preserve"> </w:t>
+            </w:r>
+            <w:proofErr w:type="gramStart"/>
+            <w:r>
+              <w:rPr>
+                <w:rFonts w:ascii="Arial" w:hAnsi="Arial" w:cs="Arial"/>
+                <w:sz w:val="24"/>
+                <w:szCs w:val="24"/>
+                <w:lang w:val="en-US"/>
+              </w:rPr>
+              <w:t>header(</w:t>
+            </w:r>
+            <w:proofErr w:type="gramEnd"/>
+            <w:r>
+              <w:rPr>
+                <w:rFonts w:ascii="Arial" w:hAnsi="Arial" w:cs="Arial"/>
+                <w:sz w:val="24"/>
+                <w:szCs w:val="24"/>
+                <w:lang w:val="en-US"/>
+              </w:rPr>
+              <w:t xml:space="preserve">'Location: </w:t>
+            </w:r>
+            <w:proofErr w:type="spellStart"/>
+            <w:r>
+              <w:rPr>
+                <w:rFonts w:ascii="Arial" w:hAnsi="Arial" w:cs="Arial"/>
+                <w:sz w:val="24"/>
+                <w:szCs w:val="24"/>
+                <w:lang w:val="en-US"/>
+              </w:rPr>
+              <w:t>index.php?c</w:t>
+            </w:r>
+            <w:proofErr w:type="spellEnd"/>
+            <w:r>
+              <w:rPr>
+                <w:rFonts w:ascii="Arial" w:hAnsi="Arial" w:cs="Arial"/>
+                <w:sz w:val="24"/>
+                <w:szCs w:val="24"/>
+                <w:lang w:val="en-US"/>
+              </w:rPr>
+              <w:t>=</w:t>
+            </w:r>
+            <w:proofErr w:type="spellStart"/>
+            <w:r>
+              <w:rPr>
+                <w:rFonts w:ascii="Arial" w:hAnsi="Arial" w:cs="Arial"/>
+                <w:sz w:val="24"/>
+                <w:szCs w:val="24"/>
+                <w:lang w:val="en-US"/>
+              </w:rPr>
+              <w:t>producto</w:t>
+            </w:r>
+            <w:proofErr w:type="spellEnd"/>
+            <w:r>
+              <w:rPr>
+                <w:rFonts w:ascii="Arial" w:hAnsi="Arial" w:cs="Arial"/>
+                <w:sz w:val="24"/>
+                <w:szCs w:val="24"/>
+                <w:lang w:val="en-US"/>
+              </w:rPr>
+              <w:t>');</w:t>
+            </w:r>
+          </w:p>
+          <w:p>
+            <w:pPr>
+              <w:tabs>
+                <w:tab w:val="left" w:pos="4320"/>
+                <w:tab w:val="left" w:pos="4485"/>
+                <w:tab w:val="left" w:pos="5445"/>
+              </w:tabs>
+              <w:spacing w:after="0" w:line="240" w:lineRule="auto"/>
+              <w:rPr>
+                <w:rFonts w:ascii="Arial" w:hAnsi="Arial" w:cs="Arial"/>
+                <w:sz w:val="24"/>
+                <w:szCs w:val="24"/>
+              </w:rPr>
+            </w:pPr>
+            <w:r>
+              <w:rPr>
+                <w:rFonts w:ascii="Arial" w:hAnsi="Arial" w:cs="Arial"/>
+                <w:sz w:val="24"/>
+                <w:szCs w:val="24"/>
+                <w:lang w:val="en-US"/>
               </w:rPr>
               <w:lastRenderedPageBreak/>
-              <w:t xml:space="preserve"> }</w:t>
+              <w:t xml:space="preserve"> </w:t>
+            </w:r>
+            <w:r>
+              <w:rPr>
+                <w:rFonts w:ascii="Arial" w:hAnsi="Arial" w:cs="Arial"/>
+                <w:sz w:val="24"/>
+                <w:szCs w:val="24"/>
+              </w:rPr>
+              <w:t>}</w:t>
             </w:r>
           </w:p>
         </w:tc>
@@ -2292,23 +3304,23 @@
           <w:sz w:val="24"/>
           <w:szCs w:val="24"/>
         </w:rPr>
-        <w:t xml:space="preserve">Se crea la función </w:t>
-      </w:r>
-      <w:r>
-        <w:rPr>
-          <w:rFonts w:ascii="Arial" w:hAnsi="Arial" w:cs="Arial"/>
-          <w:sz w:val="24"/>
-          <w:szCs w:val="24"/>
-        </w:rPr>
-        <w:t>elimiar</w:t>
-      </w:r>
-      <w:r>
-        <w:rPr>
-          <w:rFonts w:ascii="Arial" w:hAnsi="Arial" w:cs="Arial"/>
-          <w:sz w:val="24"/>
-          <w:szCs w:val="24"/>
-        </w:rPr>
-        <w:t xml:space="preserve"> </w:t>
+        <w:t>Se crea la función elimi</w:t>
+      </w:r>
+      <w:r>
+        <w:rPr>
+          <w:rFonts w:ascii="Arial" w:hAnsi="Arial" w:cs="Arial"/>
+          <w:sz w:val="24"/>
+          <w:szCs w:val="24"/>
+        </w:rPr>
+        <w:t>n</w:t>
+      </w:r>
+      <w:r>
+        <w:rPr>
+          <w:rFonts w:ascii="Arial" w:hAnsi="Arial" w:cs="Arial"/>
+          <w:sz w:val="24"/>
+          <w:szCs w:val="24"/>
+        </w:rPr>
+        <w:t xml:space="preserve">ar </w:t>
       </w:r>
       <w:r>
         <w:rPr>
@@ -2373,6 +3385,7 @@
                 <w:szCs w:val="24"/>
               </w:rPr>
             </w:pPr>
+            <w:proofErr w:type="spellStart"/>
             <w:r>
               <w:rPr>
                 <w:rFonts w:ascii="Arial" w:hAnsi="Arial" w:cs="Arial"/>
@@ -2381,29 +3394,14 @@
               </w:rPr>
               <w:t>producto.controller.php</w:t>
             </w:r>
-            <w:r>
-              <w:rPr>
-                <w:rFonts w:ascii="Arial" w:hAnsi="Arial" w:cs="Arial"/>
-                <w:sz w:val="24"/>
-                <w:szCs w:val="24"/>
-              </w:rPr>
-              <w:t xml:space="preserve"> (continuación código paso </w:t>
-            </w:r>
-            <w:r>
-              <w:rPr>
-                <w:rFonts w:ascii="Arial" w:hAnsi="Arial" w:cs="Arial"/>
-                <w:sz w:val="24"/>
-                <w:szCs w:val="24"/>
-              </w:rPr>
-              <w:t>5</w:t>
-            </w:r>
-            <w:r>
-              <w:rPr>
-                <w:rFonts w:ascii="Arial" w:hAnsi="Arial" w:cs="Arial"/>
-                <w:sz w:val="24"/>
-                <w:szCs w:val="24"/>
-              </w:rPr>
-              <w:t>)</w:t>
+            <w:proofErr w:type="spellEnd"/>
+            <w:r>
+              <w:rPr>
+                <w:rFonts w:ascii="Arial" w:hAnsi="Arial" w:cs="Arial"/>
+                <w:sz w:val="24"/>
+                <w:szCs w:val="24"/>
+              </w:rPr>
+              <w:t xml:space="preserve"> (continuación código paso 5)</w:t>
             </w:r>
           </w:p>
         </w:tc>
@@ -2429,61 +3427,191 @@
                 <w:rFonts w:ascii="Arial" w:hAnsi="Arial" w:cs="Arial"/>
                 <w:sz w:val="24"/>
                 <w:szCs w:val="24"/>
-              </w:rPr>
-            </w:pPr>
-            <w:r>
-              <w:rPr>
-                <w:rFonts w:ascii="Arial" w:hAnsi="Arial" w:cs="Arial"/>
-                <w:sz w:val="24"/>
-                <w:szCs w:val="24"/>
-              </w:rPr>
-              <w:t>public function Eliminar(){</w:t>
-            </w:r>
-          </w:p>
-          <w:p>
-            <w:pPr>
-              <w:tabs>
-                <w:tab w:val="left" w:pos="4320"/>
-                <w:tab w:val="left" w:pos="4485"/>
-                <w:tab w:val="left" w:pos="5445"/>
-              </w:tabs>
-              <w:spacing w:after="0" w:line="240" w:lineRule="auto"/>
-              <w:rPr>
-                <w:rFonts w:ascii="Arial" w:hAnsi="Arial" w:cs="Arial"/>
-                <w:sz w:val="24"/>
-                <w:szCs w:val="24"/>
-              </w:rPr>
-            </w:pPr>
-            <w:r>
-              <w:rPr>
-                <w:rFonts w:ascii="Arial" w:hAnsi="Arial" w:cs="Arial"/>
-                <w:sz w:val="24"/>
-                <w:szCs w:val="24"/>
-              </w:rPr>
-              <w:t xml:space="preserve"> $this-&gt;model-&gt;Eliminar($_REQUEST['idProducto']);</w:t>
-            </w:r>
-          </w:p>
-          <w:p>
-            <w:pPr>
-              <w:tabs>
-                <w:tab w:val="left" w:pos="4320"/>
-                <w:tab w:val="left" w:pos="4485"/>
-                <w:tab w:val="left" w:pos="5445"/>
-              </w:tabs>
-              <w:spacing w:after="0" w:line="240" w:lineRule="auto"/>
-              <w:rPr>
-                <w:rFonts w:ascii="Arial" w:hAnsi="Arial" w:cs="Arial"/>
-                <w:sz w:val="24"/>
-                <w:szCs w:val="24"/>
-              </w:rPr>
-            </w:pPr>
-            <w:r>
-              <w:rPr>
-                <w:rFonts w:ascii="Arial" w:hAnsi="Arial" w:cs="Arial"/>
-                <w:sz w:val="24"/>
-                <w:szCs w:val="24"/>
-              </w:rPr>
-              <w:t xml:space="preserve"> header('Location: index.php');</w:t>
+                <w:lang w:val="en-US"/>
+              </w:rPr>
+            </w:pPr>
+            <w:r>
+              <w:rPr>
+                <w:rFonts w:ascii="Arial" w:hAnsi="Arial" w:cs="Arial"/>
+                <w:sz w:val="24"/>
+                <w:szCs w:val="24"/>
+                <w:lang w:val="en-US"/>
+              </w:rPr>
+              <w:t xml:space="preserve">public function </w:t>
+            </w:r>
+            <w:proofErr w:type="spellStart"/>
+            <w:proofErr w:type="gramStart"/>
+            <w:r>
+              <w:rPr>
+                <w:rFonts w:ascii="Arial" w:hAnsi="Arial" w:cs="Arial"/>
+                <w:sz w:val="24"/>
+                <w:szCs w:val="24"/>
+                <w:lang w:val="en-US"/>
+              </w:rPr>
+              <w:t>Eliminar</w:t>
+            </w:r>
+            <w:proofErr w:type="spellEnd"/>
+            <w:r>
+              <w:rPr>
+                <w:rFonts w:ascii="Arial" w:hAnsi="Arial" w:cs="Arial"/>
+                <w:sz w:val="24"/>
+                <w:szCs w:val="24"/>
+                <w:lang w:val="en-US"/>
+              </w:rPr>
+              <w:t>(</w:t>
+            </w:r>
+            <w:proofErr w:type="gramEnd"/>
+            <w:r>
+              <w:rPr>
+                <w:rFonts w:ascii="Arial" w:hAnsi="Arial" w:cs="Arial"/>
+                <w:sz w:val="24"/>
+                <w:szCs w:val="24"/>
+                <w:lang w:val="en-US"/>
+              </w:rPr>
+              <w:t>){</w:t>
+            </w:r>
+          </w:p>
+          <w:p>
+            <w:pPr>
+              <w:tabs>
+                <w:tab w:val="left" w:pos="4320"/>
+                <w:tab w:val="left" w:pos="4485"/>
+                <w:tab w:val="left" w:pos="5445"/>
+              </w:tabs>
+              <w:spacing w:after="0" w:line="240" w:lineRule="auto"/>
+              <w:rPr>
+                <w:rFonts w:ascii="Arial" w:hAnsi="Arial" w:cs="Arial"/>
+                <w:sz w:val="24"/>
+                <w:szCs w:val="24"/>
+                <w:lang w:val="en-US"/>
+              </w:rPr>
+            </w:pPr>
+            <w:r>
+              <w:rPr>
+                <w:rFonts w:ascii="Arial" w:hAnsi="Arial" w:cs="Arial"/>
+                <w:sz w:val="24"/>
+                <w:szCs w:val="24"/>
+                <w:lang w:val="en-US"/>
+              </w:rPr>
+              <w:t xml:space="preserve"> $this-&gt;model-&gt;</w:t>
+            </w:r>
+            <w:proofErr w:type="spellStart"/>
+            <w:r>
+              <w:rPr>
+                <w:rFonts w:ascii="Arial" w:hAnsi="Arial" w:cs="Arial"/>
+                <w:sz w:val="24"/>
+                <w:szCs w:val="24"/>
+                <w:lang w:val="en-US"/>
+              </w:rPr>
+              <w:t>Eliminar</w:t>
+            </w:r>
+            <w:proofErr w:type="spellEnd"/>
+            <w:r>
+              <w:rPr>
+                <w:rFonts w:ascii="Arial" w:hAnsi="Arial" w:cs="Arial"/>
+                <w:sz w:val="24"/>
+                <w:szCs w:val="24"/>
+                <w:lang w:val="en-US"/>
+              </w:rPr>
+              <w:t>($_REQUEST['</w:t>
+            </w:r>
+            <w:proofErr w:type="spellStart"/>
+            <w:r>
+              <w:rPr>
+                <w:rFonts w:ascii="Arial" w:hAnsi="Arial" w:cs="Arial"/>
+                <w:sz w:val="24"/>
+                <w:szCs w:val="24"/>
+                <w:lang w:val="en-US"/>
+              </w:rPr>
+              <w:t>idProducto</w:t>
+            </w:r>
+            <w:proofErr w:type="spellEnd"/>
+            <w:r>
+              <w:rPr>
+                <w:rFonts w:ascii="Arial" w:hAnsi="Arial" w:cs="Arial"/>
+                <w:sz w:val="24"/>
+                <w:szCs w:val="24"/>
+                <w:lang w:val="en-US"/>
+              </w:rPr>
+              <w:t>']);</w:t>
+            </w:r>
+          </w:p>
+          <w:p>
+            <w:pPr>
+              <w:tabs>
+                <w:tab w:val="left" w:pos="4320"/>
+                <w:tab w:val="left" w:pos="4485"/>
+                <w:tab w:val="left" w:pos="5445"/>
+              </w:tabs>
+              <w:spacing w:after="0" w:line="240" w:lineRule="auto"/>
+              <w:rPr>
+                <w:rFonts w:ascii="Arial" w:hAnsi="Arial" w:cs="Arial"/>
+                <w:sz w:val="24"/>
+                <w:szCs w:val="24"/>
+              </w:rPr>
+            </w:pPr>
+            <w:r>
+              <w:rPr>
+                <w:rFonts w:ascii="Arial" w:hAnsi="Arial" w:cs="Arial"/>
+                <w:sz w:val="24"/>
+                <w:szCs w:val="24"/>
+                <w:lang w:val="en-US"/>
+              </w:rPr>
+              <w:t xml:space="preserve"> </w:t>
+            </w:r>
+            <w:proofErr w:type="spellStart"/>
+            <w:r>
+              <w:rPr>
+                <w:rFonts w:ascii="Arial" w:hAnsi="Arial" w:cs="Arial"/>
+                <w:sz w:val="24"/>
+                <w:szCs w:val="24"/>
+              </w:rPr>
+              <w:t>header</w:t>
+            </w:r>
+            <w:proofErr w:type="spellEnd"/>
+            <w:r>
+              <w:rPr>
+                <w:rFonts w:ascii="Arial" w:hAnsi="Arial" w:cs="Arial"/>
+                <w:sz w:val="24"/>
+                <w:szCs w:val="24"/>
+              </w:rPr>
+              <w:t>('</w:t>
+            </w:r>
+            <w:proofErr w:type="spellStart"/>
+            <w:r>
+              <w:rPr>
+                <w:rFonts w:ascii="Arial" w:hAnsi="Arial" w:cs="Arial"/>
+                <w:sz w:val="24"/>
+                <w:szCs w:val="24"/>
+              </w:rPr>
+              <w:t>Location</w:t>
+            </w:r>
+            <w:proofErr w:type="spellEnd"/>
+            <w:r>
+              <w:rPr>
+                <w:rFonts w:ascii="Arial" w:hAnsi="Arial" w:cs="Arial"/>
+                <w:sz w:val="24"/>
+                <w:szCs w:val="24"/>
+              </w:rPr>
+              <w:t xml:space="preserve">: </w:t>
+            </w:r>
+            <w:proofErr w:type="spellStart"/>
+            <w:r>
+              <w:rPr>
+                <w:rFonts w:ascii="Arial" w:hAnsi="Arial" w:cs="Arial"/>
+                <w:sz w:val="24"/>
+                <w:szCs w:val="24"/>
+              </w:rPr>
+              <w:t>index.php</w:t>
+            </w:r>
+            <w:proofErr w:type="spellEnd"/>
+            <w:r>
+              <w:rPr>
+                <w:rFonts w:ascii="Arial" w:hAnsi="Arial" w:cs="Arial"/>
+                <w:sz w:val="24"/>
+                <w:szCs w:val="24"/>
+              </w:rPr>
+              <w:t>');</w:t>
             </w:r>
           </w:p>
           <w:p>
@@ -2537,7 +3665,25 @@
                 <w:sz w:val="24"/>
                 <w:szCs w:val="24"/>
               </w:rPr>
-              <w:t xml:space="preserve">//no eliminar esta llave ya que cierra el class. </w:t>
+              <w:t xml:space="preserve">//no eliminar esta llave ya que cierra el </w:t>
+            </w:r>
+            <w:proofErr w:type="spellStart"/>
+            <w:r>
+              <w:rPr>
+                <w:rFonts w:ascii="Arial" w:hAnsi="Arial" w:cs="Arial"/>
+                <w:sz w:val="24"/>
+                <w:szCs w:val="24"/>
+              </w:rPr>
+              <w:t>class</w:t>
+            </w:r>
+            <w:proofErr w:type="spellEnd"/>
+            <w:r>
+              <w:rPr>
+                <w:rFonts w:ascii="Arial" w:hAnsi="Arial" w:cs="Arial"/>
+                <w:sz w:val="24"/>
+                <w:szCs w:val="24"/>
+              </w:rPr>
+              <w:t xml:space="preserve">. </w:t>
             </w:r>
           </w:p>
         </w:tc>
@@ -2844,6 +3990,57 @@
                 <w:lang w:val="es-MX"/>
               </w:rPr>
             </w:pPr>
+            <w:r>
+              <w:rPr>
+                <w:rFonts w:ascii="Arial" w:hAnsi="Arial" w:cs="Arial"/>
+                <w:noProof/>
+                <w:color w:val="000000" w:themeColor="text1"/>
+                <w:sz w:val="24"/>
+                <w:szCs w:val="24"/>
+                <w:lang w:val="es-MX"/>
+              </w:rPr>
+              <w:drawing>
+                <wp:inline distT="0" distB="0" distL="0" distR="0" wp14:anchorId="438B8C7A" wp14:editId="4DD3E819">
+                  <wp:extent cx="5031105" cy="3779875"/>
+                  <wp:effectExtent l="0" t="0" r="0" b="0"/>
+                  <wp:docPr id="1" name="Imagen 1"/>
+                  <wp:cNvGraphicFramePr>
+                    <a:graphicFrameLocks xmlns:a="http://schemas.openxmlformats.org/drawingml/2006/main" noChangeAspect="1"/>
+                  </wp:cNvGraphicFramePr>
+                  <a:graphic xmlns:a="http://schemas.openxmlformats.org/drawingml/2006/main">
+                    <a:graphicData uri="http://schemas.openxmlformats.org/drawingml/2006/picture">
+                      <pic:pic xmlns:pic="http://schemas.openxmlformats.org/drawingml/2006/picture">
+                        <pic:nvPicPr>
+                          <pic:cNvPr id="1" name="paso 17.png"/>
+                          <pic:cNvPicPr/>
+                        </pic:nvPicPr>
+                        <pic:blipFill>
+                          <a:blip r:embed="rId5">
+                            <a:extLst>
+                              <a:ext uri="{28A0092B-C50C-407E-A947-70E740481C1C}">
+                                <a14:useLocalDpi xmlns:a14="http://schemas.microsoft.com/office/drawing/2010/main" val="0"/>
+                              </a:ext>
+                            </a:extLst>
+                          </a:blip>
+                          <a:stretch>
+                            <a:fillRect/>
+                          </a:stretch>
+                        </pic:blipFill>
+                        <pic:spPr>
+                          <a:xfrm>
+                            <a:off x="0" y="0"/>
+                            <a:ext cx="5037428" cy="3784625"/>
+                          </a:xfrm>
+                          <a:prstGeom prst="rect">
+                            <a:avLst/>
+                          </a:prstGeom>
+                        </pic:spPr>
+                      </pic:pic>
+                    </a:graphicData>
+                  </a:graphic>
+                </wp:inline>
+              </w:drawing>
+            </w:r>
           </w:p>
           <w:p>
             <w:pPr>
@@ -2959,6 +4156,7 @@
                 <w:szCs w:val="24"/>
                 <w:lang w:val="es-MX"/>
               </w:rPr>
+              <w:lastRenderedPageBreak/>
               <w:t>Captura de pantalla paso</w:t>
             </w:r>
             <w:r>
@@ -3018,6 +4216,57 @@
                 <w:lang w:val="es-MX"/>
               </w:rPr>
             </w:pPr>
+            <w:r>
+              <w:rPr>
+                <w:rFonts w:ascii="Arial" w:hAnsi="Arial" w:cs="Arial"/>
+                <w:noProof/>
+                <w:color w:val="000000" w:themeColor="text1"/>
+                <w:sz w:val="24"/>
+                <w:szCs w:val="24"/>
+                <w:lang w:val="es-MX"/>
+              </w:rPr>
+              <w:drawing>
+                <wp:inline distT="0" distB="0" distL="0" distR="0" wp14:anchorId="1FB04886" wp14:editId="04B690F8">
+                  <wp:extent cx="5059680" cy="1963646"/>
+                  <wp:effectExtent l="0" t="0" r="7620" b="0"/>
+                  <wp:docPr id="2" name="Imagen 2"/>
+                  <wp:cNvGraphicFramePr>
+                    <a:graphicFrameLocks xmlns:a="http://schemas.openxmlformats.org/drawingml/2006/main" noChangeAspect="1"/>
+                  </wp:cNvGraphicFramePr>
+                  <a:graphic xmlns:a="http://schemas.openxmlformats.org/drawingml/2006/main">
+                    <a:graphicData uri="http://schemas.openxmlformats.org/drawingml/2006/picture">
+                      <pic:pic xmlns:pic="http://schemas.openxmlformats.org/drawingml/2006/picture">
+                        <pic:nvPicPr>
+                          <pic:cNvPr id="2" name="paso 18.png"/>
+                          <pic:cNvPicPr/>
+                        </pic:nvPicPr>
+                        <pic:blipFill>
+                          <a:blip r:embed="rId6" cstate="print">
+                            <a:extLst>
+                              <a:ext uri="{28A0092B-C50C-407E-A947-70E740481C1C}">
+                                <a14:useLocalDpi xmlns:a14="http://schemas.microsoft.com/office/drawing/2010/main" val="0"/>
+                              </a:ext>
+                            </a:extLst>
+                          </a:blip>
+                          <a:stretch>
+                            <a:fillRect/>
+                          </a:stretch>
+                        </pic:blipFill>
+                        <pic:spPr>
+                          <a:xfrm>
+                            <a:off x="0" y="0"/>
+                            <a:ext cx="5068339" cy="1967006"/>
+                          </a:xfrm>
+                          <a:prstGeom prst="rect">
+                            <a:avLst/>
+                          </a:prstGeom>
+                        </pic:spPr>
+                      </pic:pic>
+                    </a:graphicData>
+                  </a:graphic>
+                </wp:inline>
+              </w:drawing>
+            </w:r>
           </w:p>
           <w:p>
             <w:pPr>
@@ -3175,6 +4424,57 @@
                 <w:lang w:val="es-MX"/>
               </w:rPr>
             </w:pPr>
+            <w:r>
+              <w:rPr>
+                <w:rFonts w:ascii="Arial" w:hAnsi="Arial" w:cs="Arial"/>
+                <w:noProof/>
+                <w:color w:val="000000" w:themeColor="text1"/>
+                <w:sz w:val="24"/>
+                <w:szCs w:val="24"/>
+                <w:lang w:val="es-MX"/>
+              </w:rPr>
+              <w:drawing>
+                <wp:inline distT="0" distB="0" distL="0" distR="0" wp14:anchorId="7A7691F7" wp14:editId="0575EA3D">
+                  <wp:extent cx="5107305" cy="1610552"/>
+                  <wp:effectExtent l="0" t="0" r="0" b="8890"/>
+                  <wp:docPr id="3" name="Imagen 3"/>
+                  <wp:cNvGraphicFramePr>
+                    <a:graphicFrameLocks xmlns:a="http://schemas.openxmlformats.org/drawingml/2006/main" noChangeAspect="1"/>
+                  </wp:cNvGraphicFramePr>
+                  <a:graphic xmlns:a="http://schemas.openxmlformats.org/drawingml/2006/main">
+                    <a:graphicData uri="http://schemas.openxmlformats.org/drawingml/2006/picture">
+                      <pic:pic xmlns:pic="http://schemas.openxmlformats.org/drawingml/2006/picture">
+                        <pic:nvPicPr>
+                          <pic:cNvPr id="3" name="paso 19.png"/>
+                          <pic:cNvPicPr/>
+                        </pic:nvPicPr>
+                        <pic:blipFill>
+                          <a:blip r:embed="rId7" cstate="print">
+                            <a:extLst>
+                              <a:ext uri="{28A0092B-C50C-407E-A947-70E740481C1C}">
+                                <a14:useLocalDpi xmlns:a14="http://schemas.microsoft.com/office/drawing/2010/main" val="0"/>
+                              </a:ext>
+                            </a:extLst>
+                          </a:blip>
+                          <a:stretch>
+                            <a:fillRect/>
+                          </a:stretch>
+                        </pic:blipFill>
+                        <pic:spPr>
+                          <a:xfrm>
+                            <a:off x="0" y="0"/>
+                            <a:ext cx="5134485" cy="1619123"/>
+                          </a:xfrm>
+                          <a:prstGeom prst="rect">
+                            <a:avLst/>
+                          </a:prstGeom>
+                        </pic:spPr>
+                      </pic:pic>
+                    </a:graphicData>
+                  </a:graphic>
+                </wp:inline>
+              </w:drawing>
+            </w:r>
           </w:p>
         </w:tc>
       </w:tr>
@@ -3252,6 +4552,57 @@
                 <w:lang w:val="es-MX"/>
               </w:rPr>
             </w:pPr>
+            <w:r>
+              <w:rPr>
+                <w:rFonts w:ascii="Arial" w:hAnsi="Arial" w:cs="Arial"/>
+                <w:noProof/>
+                <w:color w:val="000000" w:themeColor="text1"/>
+                <w:sz w:val="24"/>
+                <w:szCs w:val="24"/>
+                <w:lang w:val="es-MX"/>
+              </w:rPr>
+              <w:drawing>
+                <wp:inline distT="0" distB="0" distL="0" distR="0" wp14:anchorId="6F713A58" wp14:editId="78E67D0C">
+                  <wp:extent cx="4961062" cy="2724150"/>
+                  <wp:effectExtent l="0" t="0" r="0" b="0"/>
+                  <wp:docPr id="4" name="Imagen 4"/>
+                  <wp:cNvGraphicFramePr>
+                    <a:graphicFrameLocks xmlns:a="http://schemas.openxmlformats.org/drawingml/2006/main" noChangeAspect="1"/>
+                  </wp:cNvGraphicFramePr>
+                  <a:graphic xmlns:a="http://schemas.openxmlformats.org/drawingml/2006/main">
+                    <a:graphicData uri="http://schemas.openxmlformats.org/drawingml/2006/picture">
+                      <pic:pic xmlns:pic="http://schemas.openxmlformats.org/drawingml/2006/picture">
+                        <pic:nvPicPr>
+                          <pic:cNvPr id="4" name="paso 20.png"/>
+                          <pic:cNvPicPr/>
+                        </pic:nvPicPr>
+                        <pic:blipFill>
+                          <a:blip r:embed="rId8">
+                            <a:extLst>
+                              <a:ext uri="{28A0092B-C50C-407E-A947-70E740481C1C}">
+                                <a14:useLocalDpi xmlns:a14="http://schemas.microsoft.com/office/drawing/2010/main" val="0"/>
+                              </a:ext>
+                            </a:extLst>
+                          </a:blip>
+                          <a:stretch>
+                            <a:fillRect/>
+                          </a:stretch>
+                        </pic:blipFill>
+                        <pic:spPr>
+                          <a:xfrm>
+                            <a:off x="0" y="0"/>
+                            <a:ext cx="4989946" cy="2740010"/>
+                          </a:xfrm>
+                          <a:prstGeom prst="rect">
+                            <a:avLst/>
+                          </a:prstGeom>
+                        </pic:spPr>
+                      </pic:pic>
+                    </a:graphicData>
+                  </a:graphic>
+                </wp:inline>
+              </w:drawing>
+            </w:r>
           </w:p>
         </w:tc>
       </w:tr>
@@ -3290,6 +4641,7 @@
                 <w:szCs w:val="24"/>
                 <w:lang w:val="es-MX"/>
               </w:rPr>
+              <w:lastRenderedPageBreak/>
               <w:t>Captura de pantalla paso</w:t>
             </w:r>
             <w:r>
@@ -3332,6 +4684,57 @@
                 <w:lang w:val="es-MX"/>
               </w:rPr>
             </w:pPr>
+            <w:r>
+              <w:rPr>
+                <w:rFonts w:ascii="Arial" w:hAnsi="Arial" w:cs="Arial"/>
+                <w:noProof/>
+                <w:color w:val="000000" w:themeColor="text1"/>
+                <w:sz w:val="24"/>
+                <w:szCs w:val="24"/>
+                <w:lang w:val="es-MX"/>
+              </w:rPr>
+              <w:drawing>
+                <wp:inline distT="0" distB="0" distL="0" distR="0" wp14:anchorId="10FBD3CA" wp14:editId="4F5B75AF">
+                  <wp:extent cx="4983480" cy="2469185"/>
+                  <wp:effectExtent l="0" t="0" r="7620" b="7620"/>
+                  <wp:docPr id="6" name="Imagen 6"/>
+                  <wp:cNvGraphicFramePr>
+                    <a:graphicFrameLocks xmlns:a="http://schemas.openxmlformats.org/drawingml/2006/main" noChangeAspect="1"/>
+                  </wp:cNvGraphicFramePr>
+                  <a:graphic xmlns:a="http://schemas.openxmlformats.org/drawingml/2006/main">
+                    <a:graphicData uri="http://schemas.openxmlformats.org/drawingml/2006/picture">
+                      <pic:pic xmlns:pic="http://schemas.openxmlformats.org/drawingml/2006/picture">
+                        <pic:nvPicPr>
+                          <pic:cNvPr id="6" name="paso 21.png"/>
+                          <pic:cNvPicPr/>
+                        </pic:nvPicPr>
+                        <pic:blipFill>
+                          <a:blip r:embed="rId9">
+                            <a:extLst>
+                              <a:ext uri="{28A0092B-C50C-407E-A947-70E740481C1C}">
+                                <a14:useLocalDpi xmlns:a14="http://schemas.microsoft.com/office/drawing/2010/main" val="0"/>
+                              </a:ext>
+                            </a:extLst>
+                          </a:blip>
+                          <a:stretch>
+                            <a:fillRect/>
+                          </a:stretch>
+                        </pic:blipFill>
+                        <pic:spPr>
+                          <a:xfrm>
+                            <a:off x="0" y="0"/>
+                            <a:ext cx="5017859" cy="2486219"/>
+                          </a:xfrm>
+                          <a:prstGeom prst="rect">
+                            <a:avLst/>
+                          </a:prstGeom>
+                        </pic:spPr>
+                      </pic:pic>
+                    </a:graphicData>
+                  </a:graphic>
+                </wp:inline>
+              </w:drawing>
+            </w:r>
           </w:p>
         </w:tc>
       </w:tr>
@@ -3370,17 +4773,7 @@
                 <w:szCs w:val="24"/>
                 <w:lang w:val="es-MX"/>
               </w:rPr>
-              <w:t>Captura de pantalla paso</w:t>
-            </w:r>
-            <w:r>
-              <w:rPr>
-                <w:rFonts w:ascii="Arial" w:hAnsi="Arial" w:cs="Arial"/>
-                <w:color w:val="000000" w:themeColor="text1"/>
-                <w:sz w:val="24"/>
-                <w:szCs w:val="24"/>
-                <w:lang w:val="es-MX"/>
-              </w:rPr>
-              <w:t>6</w:t>
+              <w:t>Captura de pantalla paso6</w:t>
             </w:r>
           </w:p>
         </w:tc>
@@ -3412,6 +4805,57 @@
                 <w:lang w:val="es-MX"/>
               </w:rPr>
             </w:pPr>
+            <w:r>
+              <w:rPr>
+                <w:rFonts w:ascii="Arial" w:hAnsi="Arial" w:cs="Arial"/>
+                <w:noProof/>
+                <w:color w:val="000000" w:themeColor="text1"/>
+                <w:sz w:val="24"/>
+                <w:szCs w:val="24"/>
+                <w:lang w:val="es-MX"/>
+              </w:rPr>
+              <w:drawing>
+                <wp:inline distT="0" distB="0" distL="0" distR="0" wp14:anchorId="6A9DF909" wp14:editId="3C80C567">
+                  <wp:extent cx="5612130" cy="1816735"/>
+                  <wp:effectExtent l="0" t="0" r="7620" b="0"/>
+                  <wp:docPr id="7" name="Imagen 7"/>
+                  <wp:cNvGraphicFramePr>
+                    <a:graphicFrameLocks xmlns:a="http://schemas.openxmlformats.org/drawingml/2006/main" noChangeAspect="1"/>
+                  </wp:cNvGraphicFramePr>
+                  <a:graphic xmlns:a="http://schemas.openxmlformats.org/drawingml/2006/main">
+                    <a:graphicData uri="http://schemas.openxmlformats.org/drawingml/2006/picture">
+                      <pic:pic xmlns:pic="http://schemas.openxmlformats.org/drawingml/2006/picture">
+                        <pic:nvPicPr>
+                          <pic:cNvPr id="7" name="paso 22.png"/>
+                          <pic:cNvPicPr/>
+                        </pic:nvPicPr>
+                        <pic:blipFill>
+                          <a:blip r:embed="rId10">
+                            <a:extLst>
+                              <a:ext uri="{28A0092B-C50C-407E-A947-70E740481C1C}">
+                                <a14:useLocalDpi xmlns:a14="http://schemas.microsoft.com/office/drawing/2010/main" val="0"/>
+                              </a:ext>
+                            </a:extLst>
+                          </a:blip>
+                          <a:stretch>
+                            <a:fillRect/>
+                          </a:stretch>
+                        </pic:blipFill>
+                        <pic:spPr>
+                          <a:xfrm>
+                            <a:off x="0" y="0"/>
+                            <a:ext cx="5612130" cy="1816735"/>
+                          </a:xfrm>
+                          <a:prstGeom prst="rect">
+                            <a:avLst/>
+                          </a:prstGeom>
+                        </pic:spPr>
+                      </pic:pic>
+                    </a:graphicData>
+                  </a:graphic>
+                </wp:inline>
+              </w:drawing>
+            </w:r>
           </w:p>
         </w:tc>
       </w:tr>
@@ -3465,14 +4909,34 @@
         </w:rPr>
         <w:t xml:space="preserve">para que se usa </w:t>
       </w:r>
-      <w:r>
-        <w:rPr>
-          <w:rFonts w:ascii="Arial" w:hAnsi="Arial" w:cs="Arial"/>
-          <w:sz w:val="24"/>
-          <w:szCs w:val="24"/>
-        </w:rPr>
-        <w:t>class ProductoController</w:t>
-      </w:r>
+      <w:proofErr w:type="spellStart"/>
+      <w:r>
+        <w:rPr>
+          <w:rFonts w:ascii="Arial" w:hAnsi="Arial" w:cs="Arial"/>
+          <w:sz w:val="24"/>
+          <w:szCs w:val="24"/>
+        </w:rPr>
+        <w:t>class</w:t>
+      </w:r>
+      <w:proofErr w:type="spellEnd"/>
+      <w:r>
+        <w:rPr>
+          <w:rFonts w:ascii="Arial" w:hAnsi="Arial" w:cs="Arial"/>
+          <w:sz w:val="24"/>
+          <w:szCs w:val="24"/>
+        </w:rPr>
+        <w:t xml:space="preserve"> </w:t>
+      </w:r>
+      <w:proofErr w:type="spellStart"/>
+      <w:r>
+        <w:rPr>
+          <w:rFonts w:ascii="Arial" w:hAnsi="Arial" w:cs="Arial"/>
+          <w:sz w:val="24"/>
+          <w:szCs w:val="24"/>
+        </w:rPr>
+        <w:t>ProductoController</w:t>
+      </w:r>
+      <w:proofErr w:type="spellEnd"/>
       <w:r>
         <w:rPr>
           <w:rFonts w:ascii="Arial" w:hAnsi="Arial" w:cs="Arial"/>
@@ -3497,6 +4961,38 @@
         </w:rPr>
         <w:t>Explica en un párrafo de 57 palabras.</w:t>
       </w:r>
+    </w:p>
+    <w:p>
+      <w:pPr>
+        <w:pStyle w:val="Prrafodelista"/>
+        <w:ind w:left="360"/>
+        <w:rPr>
+          <w:rFonts w:ascii="Arial" w:hAnsi="Arial" w:cs="Arial"/>
+          <w:sz w:val="24"/>
+          <w:szCs w:val="24"/>
+        </w:rPr>
+      </w:pPr>
+    </w:p>
+    <w:p>
+      <w:pPr>
+        <w:pStyle w:val="Prrafodelista"/>
+        <w:ind w:left="360"/>
+        <w:rPr>
+          <w:rFonts w:ascii="Arial" w:hAnsi="Arial" w:cs="Arial"/>
+          <w:sz w:val="24"/>
+          <w:szCs w:val="24"/>
+        </w:rPr>
+      </w:pPr>
+      <w:r>
+        <w:rPr>
+          <w:rFonts w:ascii="Arial" w:hAnsi="Arial" w:cs="Arial"/>
+          <w:sz w:val="24"/>
+          <w:szCs w:val="24"/>
+        </w:rPr>
+        <w:t xml:space="preserve">R/ Se almacenan todas las funciones para poder ejecutar los métodos de los productos. </w:t>
+      </w:r>
+      <w:bookmarkStart w:id="0" w:name="_GoBack"/>
+      <w:bookmarkEnd w:id="0"/>
     </w:p>
     <w:p>
       <w:pPr>
@@ -3532,6 +5028,7 @@
         </w:rPr>
         <w:t xml:space="preserve">¿Qué es el </w:t>
       </w:r>
+      <w:proofErr w:type="spellStart"/>
       <w:r>
         <w:rPr>
           <w:rFonts w:ascii="Arial" w:hAnsi="Arial" w:cs="Arial"/>
@@ -3540,6 +5037,7 @@
         </w:rPr>
         <w:t>larabel</w:t>
       </w:r>
+      <w:proofErr w:type="spellEnd"/>
       <w:r>
         <w:rPr>
           <w:rFonts w:ascii="Arial" w:hAnsi="Arial" w:cs="Arial"/>
@@ -3619,6 +5117,191 @@
           <w:szCs w:val="24"/>
         </w:rPr>
         <w:t xml:space="preserve"> mismo. </w:t>
+      </w:r>
+    </w:p>
+    <w:p>
+      <w:pPr>
+        <w:spacing w:after="0" w:line="240" w:lineRule="auto"/>
+        <w:jc w:val="both"/>
+        <w:rPr>
+          <w:rFonts w:ascii="Arial" w:hAnsi="Arial" w:cs="Arial"/>
+          <w:sz w:val="24"/>
+          <w:szCs w:val="24"/>
+        </w:rPr>
+      </w:pPr>
+    </w:p>
+    <w:p>
+      <w:pPr>
+        <w:spacing w:after="0" w:line="240" w:lineRule="auto"/>
+        <w:jc w:val="both"/>
+        <w:rPr>
+          <w:rFonts w:ascii="Arial" w:hAnsi="Arial" w:cs="Arial"/>
+          <w:sz w:val="24"/>
+          <w:szCs w:val="24"/>
+        </w:rPr>
+      </w:pPr>
+      <w:r>
+        <w:rPr>
+          <w:rFonts w:ascii="Arial" w:hAnsi="Arial" w:cs="Arial"/>
+          <w:sz w:val="24"/>
+          <w:szCs w:val="24"/>
+        </w:rPr>
+        <w:t xml:space="preserve">R/ </w:t>
+      </w:r>
+      <w:r>
+        <w:rPr>
+          <w:rFonts w:ascii="Arial" w:hAnsi="Arial" w:cs="Arial"/>
+          <w:sz w:val="24"/>
+          <w:szCs w:val="24"/>
+        </w:rPr>
+        <w:t xml:space="preserve">Laravel es un </w:t>
+      </w:r>
+      <w:proofErr w:type="spellStart"/>
+      <w:r>
+        <w:rPr>
+          <w:rFonts w:ascii="Arial" w:hAnsi="Arial" w:cs="Arial"/>
+          <w:sz w:val="24"/>
+          <w:szCs w:val="24"/>
+        </w:rPr>
+        <w:t>framework</w:t>
+      </w:r>
+      <w:proofErr w:type="spellEnd"/>
+      <w:r>
+        <w:rPr>
+          <w:rFonts w:ascii="Arial" w:hAnsi="Arial" w:cs="Arial"/>
+          <w:sz w:val="24"/>
+          <w:szCs w:val="24"/>
+        </w:rPr>
+        <w:t xml:space="preserve"> de desarrollo web de código abierto y basado en el lenguaje de programación PHP. Fue creado por Taylor </w:t>
+      </w:r>
+      <w:proofErr w:type="spellStart"/>
+      <w:r>
+        <w:rPr>
+          <w:rFonts w:ascii="Arial" w:hAnsi="Arial" w:cs="Arial"/>
+          <w:sz w:val="24"/>
+          <w:szCs w:val="24"/>
+        </w:rPr>
+        <w:t>Otwell</w:t>
+      </w:r>
+      <w:proofErr w:type="spellEnd"/>
+      <w:r>
+        <w:rPr>
+          <w:rFonts w:ascii="Arial" w:hAnsi="Arial" w:cs="Arial"/>
+          <w:sz w:val="24"/>
+          <w:szCs w:val="24"/>
+        </w:rPr>
+        <w:t xml:space="preserve"> en 2011 y se ha convertido en uno de los </w:t>
+      </w:r>
+      <w:proofErr w:type="spellStart"/>
+      <w:r>
+        <w:rPr>
+          <w:rFonts w:ascii="Arial" w:hAnsi="Arial" w:cs="Arial"/>
+          <w:sz w:val="24"/>
+          <w:szCs w:val="24"/>
+        </w:rPr>
+        <w:t>frameworks</w:t>
+      </w:r>
+      <w:proofErr w:type="spellEnd"/>
+      <w:r>
+        <w:rPr>
+          <w:rFonts w:ascii="Arial" w:hAnsi="Arial" w:cs="Arial"/>
+          <w:sz w:val="24"/>
+          <w:szCs w:val="24"/>
+        </w:rPr>
+        <w:t xml:space="preserve"> más populares y ampliamente utilizados en la comunidad de desarrollo web.</w:t>
+      </w:r>
+    </w:p>
+    <w:p>
+      <w:pPr>
+        <w:spacing w:after="0" w:line="240" w:lineRule="auto"/>
+        <w:jc w:val="both"/>
+        <w:rPr>
+          <w:rFonts w:ascii="Arial" w:hAnsi="Arial" w:cs="Arial"/>
+          <w:sz w:val="24"/>
+          <w:szCs w:val="24"/>
+        </w:rPr>
+      </w:pPr>
+    </w:p>
+    <w:p>
+      <w:pPr>
+        <w:spacing w:after="0" w:line="240" w:lineRule="auto"/>
+        <w:jc w:val="both"/>
+        <w:rPr>
+          <w:rFonts w:ascii="Arial" w:hAnsi="Arial" w:cs="Arial"/>
+          <w:sz w:val="24"/>
+          <w:szCs w:val="24"/>
+        </w:rPr>
+      </w:pPr>
+      <w:r>
+        <w:rPr>
+          <w:rFonts w:ascii="Arial" w:hAnsi="Arial" w:cs="Arial"/>
+          <w:sz w:val="24"/>
+          <w:szCs w:val="24"/>
+        </w:rPr>
+        <w:t xml:space="preserve">Laravel se enfoca en proporcionar una sintaxis elegante y expresiva, junto con una serie de herramientas y características que permiten a los desarrolladores crear aplicaciones web robustas y de alto rendimiento de manera eficiente. Ofrece una estructura de directorios bien definida, soporte para el patrón de diseño MVC </w:t>
+      </w:r>
+      <w:r>
+        <w:rPr>
+          <w:rFonts w:ascii="Arial" w:hAnsi="Arial" w:cs="Arial"/>
+          <w:sz w:val="24"/>
+          <w:szCs w:val="24"/>
+        </w:rPr>
+        <w:lastRenderedPageBreak/>
+        <w:t>(Modelo-Vista-Controlador), una capa de abstracción de la base de datos con un ORM (</w:t>
+      </w:r>
+      <w:proofErr w:type="spellStart"/>
+      <w:r>
+        <w:rPr>
+          <w:rFonts w:ascii="Arial" w:hAnsi="Arial" w:cs="Arial"/>
+          <w:sz w:val="24"/>
+          <w:szCs w:val="24"/>
+        </w:rPr>
+        <w:t>Object-Relational</w:t>
+      </w:r>
+      <w:proofErr w:type="spellEnd"/>
+      <w:r>
+        <w:rPr>
+          <w:rFonts w:ascii="Arial" w:hAnsi="Arial" w:cs="Arial"/>
+          <w:sz w:val="24"/>
+          <w:szCs w:val="24"/>
+        </w:rPr>
+        <w:t xml:space="preserve"> </w:t>
+      </w:r>
+      <w:proofErr w:type="spellStart"/>
+      <w:r>
+        <w:rPr>
+          <w:rFonts w:ascii="Arial" w:hAnsi="Arial" w:cs="Arial"/>
+          <w:sz w:val="24"/>
+          <w:szCs w:val="24"/>
+        </w:rPr>
+        <w:t>Mapping</w:t>
+      </w:r>
+      <w:proofErr w:type="spellEnd"/>
+      <w:r>
+        <w:rPr>
+          <w:rFonts w:ascii="Arial" w:hAnsi="Arial" w:cs="Arial"/>
+          <w:sz w:val="24"/>
+          <w:szCs w:val="24"/>
+        </w:rPr>
+        <w:t xml:space="preserve">) llamado </w:t>
+      </w:r>
+      <w:proofErr w:type="spellStart"/>
+      <w:r>
+        <w:rPr>
+          <w:rFonts w:ascii="Arial" w:hAnsi="Arial" w:cs="Arial"/>
+          <w:sz w:val="24"/>
+          <w:szCs w:val="24"/>
+        </w:rPr>
+        <w:t>Eloquent</w:t>
+      </w:r>
+      <w:proofErr w:type="spellEnd"/>
+      <w:r>
+        <w:rPr>
+          <w:rFonts w:ascii="Arial" w:hAnsi="Arial" w:cs="Arial"/>
+          <w:sz w:val="24"/>
+          <w:szCs w:val="24"/>
+        </w:rPr>
+        <w:t>, y muchas bibliotecas y componentes adicionales para ayudar en el desarrollo de aplicaciones web.</w:t>
       </w:r>
     </w:p>
     <w:p/>
@@ -3633,7 +5316,7 @@
 </file>
 
 <file path=word/numbering.xml><?xml version="1.0" encoding="utf-8"?>
-<w:numbering xmlns:wpc="http://schemas.microsoft.com/office/word/2010/wordprocessingCanvas" xmlns:cx="http://schemas.microsoft.com/office/drawing/2014/chartex" xmlns:cx1="http://schemas.microsoft.com/office/drawing/2015/9/8/chartex" xmlns:cx2="http://schemas.microsoft.com/office/drawing/2015/10/21/chartex" xmlns:cx3="http://schemas.microsoft.com/office/drawing/2016/5/9/chartex" xmlns:cx4="http://schemas.microsoft.com/office/drawing/2016/5/10/chartex" xmlns:cx5="http://schemas.microsoft.com/office/drawing/2016/5/11/chartex" xmlns:cx6="http://schemas.microsoft.com/office/drawing/2016/5/12/chartex" xmlns:cx7="http://schemas.microsoft.com/office/drawing/2016/5/13/chartex" xmlns:cx8="http://schemas.microsoft.com/office/drawing/2016/5/14/chartex" xmlns:mc="http://schemas.openxmlformats.org/markup-compatibility/2006" xmlns:aink="http://schemas.microsoft.com/office/drawing/2016/ink" xmlns:am3d="http://schemas.microsoft.com/office/drawing/2017/model3d" xmlns:o="urn:schemas-microsoft-com:office:office" xmlns:r="http://schemas.openxmlformats.org/officeDocument/2006/relationships" xmlns:m="http://schemas.openxmlformats.org/officeDocument/2006/math" xmlns:v="urn:schemas-microsoft-com:vml" xmlns:wp14="http://schemas.microsoft.com/office/word/2010/wordprocessingDrawing" xmlns:wp="http://schemas.openxmlformats.org/drawingml/2006/wordprocessingDrawing" xmlns:w10="urn:schemas-microsoft-com:office:word" xmlns:w="http://schemas.openxmlformats.org/wordprocessingml/2006/main" xmlns:w14="http://schemas.microsoft.com/office/word/2010/wordml" xmlns:w15="http://schemas.microsoft.com/office/word/2012/wordml" xmlns:w16cex="http://schemas.microsoft.com/office/word/2018/wordml/cex" xmlns:w16cid="http://schemas.microsoft.com/office/word/2016/wordml/cid" xmlns:w16="http://schemas.microsoft.com/office/word/2018/wordml" xmlns:w16sdtdh="http://schemas.microsoft.com/office/word/2020/wordml/sdtdatahash" xmlns:w16se="http://schemas.microsoft.com/office/word/2015/wordml/symex" xmlns:wpg="http://schemas.microsoft.com/office/word/2010/wordprocessingGroup" xmlns:wpi="http://schemas.microsoft.com/office/word/2010/wordprocessingInk" xmlns:wne="http://schemas.microsoft.com/office/word/2006/wordml" xmlns:wps="http://schemas.microsoft.com/office/word/2010/wordprocessingShape" mc:Ignorable="w14 w15 w16se w16cid w16 w16cex w16sdtdh wp14">
+<w:numbering xmlns:wpc="http://schemas.microsoft.com/office/word/2010/wordprocessingCanvas" xmlns:cx="http://schemas.microsoft.com/office/drawing/2014/chartex" xmlns:cx1="http://schemas.microsoft.com/office/drawing/2015/9/8/chartex" xmlns:cx2="http://schemas.microsoft.com/office/drawing/2015/10/21/chartex" xmlns:cx3="http://schemas.microsoft.com/office/drawing/2016/5/9/chartex" xmlns:cx4="http://schemas.microsoft.com/office/drawing/2016/5/10/chartex" xmlns:cx5="http://schemas.microsoft.com/office/drawing/2016/5/11/chartex" xmlns:cx6="http://schemas.microsoft.com/office/drawing/2016/5/12/chartex" xmlns:cx7="http://schemas.microsoft.com/office/drawing/2016/5/13/chartex" xmlns:cx8="http://schemas.microsoft.com/office/drawing/2016/5/14/chartex" xmlns:mc="http://schemas.openxmlformats.org/markup-compatibility/2006" xmlns:aink="http://schemas.microsoft.com/office/drawing/2016/ink" xmlns:am3d="http://schemas.microsoft.com/office/drawing/2017/model3d" xmlns:o="urn:schemas-microsoft-com:office:office" xmlns:r="http://schemas.openxmlformats.org/officeDocument/2006/relationships" xmlns:m="http://schemas.openxmlformats.org/officeDocument/2006/math" xmlns:v="urn:schemas-microsoft-com:vml" xmlns:wp14="http://schemas.microsoft.com/office/word/2010/wordprocessingDrawing" xmlns:wp="http://schemas.openxmlformats.org/drawingml/2006/wordprocessingDrawing" xmlns:w10="urn:schemas-microsoft-com:office:word" xmlns:w="http://schemas.openxmlformats.org/wordprocessingml/2006/main" xmlns:w14="http://schemas.microsoft.com/office/word/2010/wordml" xmlns:w15="http://schemas.microsoft.com/office/word/2012/wordml" xmlns:w16cid="http://schemas.microsoft.com/office/word/2016/wordml/cid" xmlns:w16se="http://schemas.microsoft.com/office/word/2015/wordml/symex" xmlns:wpg="http://schemas.microsoft.com/office/word/2010/wordprocessingGroup" xmlns:wpi="http://schemas.microsoft.com/office/word/2010/wordprocessingInk" xmlns:wne="http://schemas.microsoft.com/office/word/2006/wordml" xmlns:wps="http://schemas.microsoft.com/office/word/2010/wordprocessingShape" mc:Ignorable="w14 w15 w16se w16cid wp14">
   <w:abstractNum w:abstractNumId="0" w15:restartNumberingAfterBreak="0">
     <w:nsid w:val="2AF41B17"/>
     <w:multiLevelType w:val="hybridMultilevel"/>
@@ -3959,7 +5642,7 @@
 </file>
 
 <file path=word/styles.xml><?xml version="1.0" encoding="utf-8"?>
-<w:styles xmlns:mc="http://schemas.openxmlformats.org/markup-compatibility/2006" xmlns:r="http://schemas.openxmlformats.org/officeDocument/2006/relationships" xmlns:w="http://schemas.openxmlformats.org/wordprocessingml/2006/main" xmlns:w14="http://schemas.microsoft.com/office/word/2010/wordml" xmlns:w15="http://schemas.microsoft.com/office/word/2012/wordml" xmlns:w16cex="http://schemas.microsoft.com/office/word/2018/wordml/cex" xmlns:w16cid="http://schemas.microsoft.com/office/word/2016/wordml/cid" xmlns:w16="http://schemas.microsoft.com/office/word/2018/wordml" xmlns:w16sdtdh="http://schemas.microsoft.com/office/word/2020/wordml/sdtdatahash" xmlns:w16se="http://schemas.microsoft.com/office/word/2015/wordml/symex" mc:Ignorable="w14 w15 w16se w16cid w16 w16cex w16sdtdh">
+<w:styles xmlns:mc="http://schemas.openxmlformats.org/markup-compatibility/2006" xmlns:r="http://schemas.openxmlformats.org/officeDocument/2006/relationships" xmlns:w="http://schemas.openxmlformats.org/wordprocessingml/2006/main" xmlns:w14="http://schemas.microsoft.com/office/word/2010/wordml" xmlns:w15="http://schemas.microsoft.com/office/word/2012/wordml" xmlns:w16cid="http://schemas.microsoft.com/office/word/2016/wordml/cid" xmlns:w16se="http://schemas.microsoft.com/office/word/2015/wordml/symex" mc:Ignorable="w14 w15 w16se w16cid">
   <w:docDefaults>
     <w:rPrDefault>
       <w:rPr>
@@ -3971,7 +5654,7 @@
     </w:rPrDefault>
     <w:pPrDefault/>
   </w:docDefaults>
-  <w:latentStyles w:defLockedState="0" w:defUIPriority="99" w:defSemiHidden="0" w:defUnhideWhenUsed="0" w:defQFormat="0" w:count="376">
+  <w:latentStyles w:defLockedState="0" w:defUIPriority="99" w:defSemiHidden="0" w:defUnhideWhenUsed="0" w:defQFormat="0" w:count="375">
     <w:lsdException w:name="Normal" w:uiPriority="0" w:qFormat="1"/>
     <w:lsdException w:name="heading 1" w:uiPriority="9" w:qFormat="1"/>
     <w:lsdException w:name="heading 2" w:semiHidden="1" w:uiPriority="9" w:unhideWhenUsed="1" w:qFormat="1"/>
@@ -4347,7 +6030,6 @@
     <w:lsdException w:name="Smart Hyperlink" w:semiHidden="1" w:unhideWhenUsed="1"/>
     <w:lsdException w:name="Hashtag" w:semiHidden="1" w:unhideWhenUsed="1"/>
     <w:lsdException w:name="Unresolved Mention" w:semiHidden="1" w:unhideWhenUsed="1"/>
-    <w:lsdException w:name="Smart Link" w:semiHidden="1" w:unhideWhenUsed="1"/>
   </w:latentStyles>
   <w:style w:type="paragraph" w:default="1" w:styleId="Normal">
     <w:name w:val="Normal"/>

</xml_diff>